<commit_message>
manuscript and topo distances
</commit_message>
<xml_diff>
--- a/manuscript/hummingbird_cultural_evolution_trees.docx
+++ b/manuscript/hummingbird_cultural_evolution_trees.docx
@@ -162,7 +162,7 @@
         <w:pStyle w:val="Date"/>
       </w:pPr>
       <w:r>
-        <w:t xml:space="preserve">2022-01-14</w:t>
+        <w:t xml:space="preserve">2022-02-03</w:t>
       </w:r>
     </w:p>
     <w:sdt>
@@ -199,7 +199,7 @@
         <w:rPr>
           <w:rStyle w:val="VerbatimChar"/>
         </w:rPr>
-        <w:t xml:space="preserve">## [1] "475 duplicate(s) references found in combined_bibs.bib"</w:t>
+        <w:t xml:space="preserve">## [1] "5 duplicate(s) references found in combined_bibs.bib"</w:t>
       </w:r>
     </w:p>
     <w:p>
@@ -590,7 +590,7 @@
         <w:t xml:space="preserve">)</w:t>
       </w:r>
       <w:r>
-        <w:t xml:space="preserve">. However, unlike genetic evolution, in which the most fundamental units of transmission (nucleotides) are essentially universal, cultural evolution implies disparate units of transmission across taxa and in different social contexts (e.g. tools vs. songs). To properly address the long-standing question of whether cultural change over time is truly akin to evolution, we require means to systematically assess the power of evolutionary methods, across the great variety of cultural forms that have emerged in the history of animals</w:t>
+        <w:t xml:space="preserve">. However, unlike genetic evolution, in which the most fundamental units of transmission (nucleotides) are essentially universal, cultural evolution implies disparate units of transmission across taxa and in different social contexts (e.g. tools vs. songs). To properly address the long-standing question of whether cultural change over time is truly akin to evolution, we require means to systematically assess the power of evolutionary methods, across the great variety of cultural forms that have emerged across the animal kingdom</w:t>
       </w:r>
       <w:r>
         <w:t xml:space="preserve"> </w:t>
@@ -984,7 +984,7 @@
         <w:t xml:space="preserve">)</w:t>
       </w:r>
       <w:r>
-        <w:t xml:space="preserve">. We clearly have a better understanding of the basic rules that govern the rates of different nucleotide substitutions than we do for changes in the dance moves of a courtship display or changes in the sequence of sounds of a mating call. A crucial question for the nascent field of cultural phylogenetics</w:t>
+        <w:t xml:space="preserve">. We clearly have a better understanding of the basic rules that govern the rates of different nucleotide substitutions than we do for changes in the dance moves of a courtship display or changes in the sequence of sounds of a mating vocalization. A crucial question for the nascent field of cultural phylogenetics</w:t>
       </w:r>
       <w:r>
         <w:t xml:space="preserve"> </w:t>
@@ -1368,7 +1368,61 @@
         <w:t xml:space="preserve">)</w:t>
       </w:r>
       <w:r>
-        <w:t xml:space="preserve">. Thus, a great untapped potential remains for investigating cultural diversification in non-human animals,and to address whether the analogy between organic evolution and cultural change holds for disparate cultural phenomena. Although ambitious, this goal is facilitated by the increasing use of quantitative methods in animal behaviour and bioacustics.</w:t>
+        <w:t xml:space="preserve">. Thus, a great untapped potential remains for investigating cultural diversification in non-human animals and to address whether the analogy between organic evolution and cultural change holds for disparate cultural phenomena. Although ambitious, this goal is facilitated by the increasing use of quantitative methods in animal behaviour</w:t>
+      </w:r>
+      <w:r>
+        <w:t xml:space="preserve"> </w:t>
+      </w:r>
+      <w:r>
+        <w:t xml:space="preserve">(</w:t>
+      </w:r>
+      <w:hyperlink w:anchor="ref-Egnor2016">
+        <w:r>
+          <w:rPr>
+            <w:rStyle w:val="Hyperlink"/>
+          </w:rPr>
+          <w:t xml:space="preserve">Egnor and Branson 2016</w:t>
+        </w:r>
+      </w:hyperlink>
+      <w:r>
+        <w:t xml:space="preserve">)</w:t>
+      </w:r>
+      <w:r>
+        <w:t xml:space="preserve">, particularly in bioacustics</w:t>
+      </w:r>
+      <w:r>
+        <w:t xml:space="preserve"> </w:t>
+      </w:r>
+      <w:r>
+        <w:t xml:space="preserve">(</w:t>
+      </w:r>
+      <w:hyperlink w:anchor="ref-Odom2021">
+        <w:r>
+          <w:rPr>
+            <w:rStyle w:val="Hyperlink"/>
+          </w:rPr>
+          <w:t xml:space="preserve">Odom et al. 2021</w:t>
+        </w:r>
+      </w:hyperlink>
+      <w:r>
+        <w:t xml:space="preserve">;</w:t>
+      </w:r>
+      <w:r>
+        <w:t xml:space="preserve"> </w:t>
+      </w:r>
+      <w:hyperlink w:anchor="ref-Keen2021">
+        <w:r>
+          <w:rPr>
+            <w:rStyle w:val="Hyperlink"/>
+          </w:rPr>
+          <w:t xml:space="preserve">Keen et al. 2021</w:t>
+        </w:r>
+      </w:hyperlink>
+      <w:r>
+        <w:t xml:space="preserve">)</w:t>
+      </w:r>
+      <w:r>
+        <w:t xml:space="preserve">.</w:t>
       </w:r>
       <w:r>
         <w:t xml:space="preserve"> </w:t>
@@ -1379,7 +1433,168 @@
         <w:pStyle w:val="BodyText"/>
       </w:pPr>
       <w:r>
-        <w:t xml:space="preserve">Long-billed hermit songs consist of variable pure tones and vibratory sounds.</w:t>
+        <w:t xml:space="preserve">Animal vocalizations are sequences of varying frequency patterns through time, which simplifies the use of phylogenetic reconstruction models based on sequence alignment for modeling their cultural evolution. The song of the long-billed hermit hummingbird provides a particularly useful system for this purpose. Compelling evidence supports the occurrence of social vocal production learning in this species</w:t>
+      </w:r>
+      <w:r>
+        <w:t xml:space="preserve"> </w:t>
+      </w:r>
+      <w:r>
+        <w:t xml:space="preserve">(</w:t>
+      </w:r>
+      <w:hyperlink w:anchor="ref-TenCate2021a">
+        <w:r>
+          <w:rPr>
+            <w:rStyle w:val="Hyperlink"/>
+          </w:rPr>
+          <w:t xml:space="preserve">Cate 2021</w:t>
+        </w:r>
+      </w:hyperlink>
+      <w:r>
+        <w:t xml:space="preserve">)</w:t>
+      </w:r>
+      <w:r>
+        <w:t xml:space="preserve">, including micro-geographic song variation decoupled from genetic structure</w:t>
+      </w:r>
+      <w:r>
+        <w:t xml:space="preserve"> </w:t>
+      </w:r>
+      <w:r>
+        <w:t xml:space="preserve">(</w:t>
+      </w:r>
+      <w:hyperlink w:anchor="ref-Araya-Salas2019">
+        <w:r>
+          <w:rPr>
+            <w:rStyle w:val="Hyperlink"/>
+          </w:rPr>
+          <w:t xml:space="preserve">Araya-Salas et al. 2019</w:t>
+        </w:r>
+      </w:hyperlink>
+      <w:r>
+        <w:t xml:space="preserve">)</w:t>
+      </w:r>
+      <w:r>
+        <w:t xml:space="preserve"> </w:t>
+      </w:r>
+      <w:r>
+        <w:t xml:space="preserve">and adult replacement of crystallized songs</w:t>
+      </w:r>
+      <w:r>
+        <w:t xml:space="preserve"> </w:t>
+      </w:r>
+      <w:r>
+        <w:t xml:space="preserve">(</w:t>
+      </w:r>
+      <w:hyperlink w:anchor="ref-Araya-Salas2013">
+        <w:r>
+          <w:rPr>
+            <w:rStyle w:val="Hyperlink"/>
+          </w:rPr>
+          <w:t xml:space="preserve">Araya-Salas and Wright 2013</w:t>
+        </w:r>
+      </w:hyperlink>
+      <w:r>
+        <w:t xml:space="preserve">)</w:t>
+      </w:r>
+      <w:r>
+        <w:t xml:space="preserve">. In addition, several behavioural and natural history attributes facilitate the study of their song’s cultural evolution. The song consists of a trace of frequency through time on the spectrogram (i.e. a single song type</w:t>
+      </w:r>
+      <w:r>
+        <w:t xml:space="preserve"> </w:t>
+      </w:r>
+      <w:r>
+        <w:t xml:space="preserve">(</w:t>
+      </w:r>
+      <w:hyperlink w:anchor="ref-Araya-Salas2019">
+        <w:r>
+          <w:rPr>
+            <w:rStyle w:val="Hyperlink"/>
+          </w:rPr>
+          <w:t xml:space="preserve">Araya-Salas et al. 2019</w:t>
+        </w:r>
+      </w:hyperlink>
+      <w:r>
+        <w:t xml:space="preserve">)</w:t>
+      </w:r>
+      <w:r>
+        <w:t xml:space="preserve">) which can be represented as a sequence of discrete sounds fused together into an unbroken signal (detailed in</w:t>
+      </w:r>
+      <w:r>
+        <w:t xml:space="preserve"> </w:t>
+      </w:r>
+      <w:r>
+        <w:t xml:space="preserve">‘</w:t>
+      </w:r>
+      <w:r>
+        <w:t xml:space="preserve">Methods</w:t>
+      </w:r>
+      <w:r>
+        <w:t xml:space="preserve">’</w:t>
+      </w:r>
+      <w:r>
+        <w:t xml:space="preserve">). Indeed, the most salient differences among song types resides in the composition and sequential order of their sounds</w:t>
+      </w:r>
+      <w:r>
+        <w:t xml:space="preserve"> </w:t>
+      </w:r>
+      <w:r>
+        <w:t xml:space="preserve">(</w:t>
+      </w:r>
+      <w:hyperlink w:anchor="ref-Araya-Salas2013">
+        <w:r>
+          <w:rPr>
+            <w:rStyle w:val="Hyperlink"/>
+          </w:rPr>
+          <w:t xml:space="preserve">Araya-Salas and Wright 2013</w:t>
+        </w:r>
+      </w:hyperlink>
+      <w:r>
+        <w:t xml:space="preserve">)</w:t>
+      </w:r>
+      <w:r>
+        <w:t xml:space="preserve">. Males sing a single song type repertoire, which enable comparing songs from different individuals as homologous traits (as opposed to multiple song-type repertoires). Males form leks of 5-20 individuals</w:t>
+      </w:r>
+      <w:r>
+        <w:t xml:space="preserve"> </w:t>
+      </w:r>
+      <w:r>
+        <w:t xml:space="preserve">(</w:t>
+      </w:r>
+      <w:hyperlink w:anchor="ref-stiles-wolf1979">
+        <w:r>
+          <w:rPr>
+            <w:rStyle w:val="Hyperlink"/>
+          </w:rPr>
+          <w:t xml:space="preserve">Stiles and Wolf 1979</w:t>
+        </w:r>
+      </w:hyperlink>
+      <w:r>
+        <w:t xml:space="preserve">)</w:t>
+      </w:r>
+      <w:r>
+        <w:t xml:space="preserve"> </w:t>
+      </w:r>
+      <w:r>
+        <w:t xml:space="preserve">separated by approximately 1 Km from other leks. Song types can be shared by sub-groups of individuals within leks, with no evidence of song type sharing across leks</w:t>
+      </w:r>
+      <w:r>
+        <w:t xml:space="preserve"> </w:t>
+      </w:r>
+      <w:r>
+        <w:t xml:space="preserve">(</w:t>
+      </w:r>
+      <w:hyperlink w:anchor="ref-Araya-Salas2019">
+        <w:r>
+          <w:rPr>
+            <w:rStyle w:val="Hyperlink"/>
+          </w:rPr>
+          <w:t xml:space="preserve">Araya-Salas et al. 2019</w:t>
+        </w:r>
+      </w:hyperlink>
+      <w:r>
+        <w:t xml:space="preserve">)</w:t>
+      </w:r>
+      <w:r>
+        <w:t xml:space="preserve">, suggesting leks operate as relatively isolated cultural systems. Finally, males are highly vocal through the 8-month long breeding season, which facilitates the registering of a lek’s song type pool and thus is longitudinal monitoring.</w:t>
       </w:r>
     </w:p>
     <w:p>
@@ -1387,58 +1602,14 @@
         <w:pStyle w:val="BodyText"/>
       </w:pPr>
       <w:r>
-        <w:t xml:space="preserve">Different males combine these elements differently.</w:t>
-      </w:r>
-    </w:p>
-    <w:p>
-      <w:pPr>
-        <w:pStyle w:val="BodyText"/>
-      </w:pPr>
-      <w:r>
-        <w:t xml:space="preserve">Juveniles learn and sometimes modify pre-existing combinations. Then keep the same song throughout adult life.</w:t>
-      </w:r>
-    </w:p>
-    <w:p>
-      <w:pPr>
-        <w:pStyle w:val="BodyText"/>
-      </w:pPr>
-      <w:r>
-        <w:t xml:space="preserve">Very little migration between leks, so leks can be considered independent evolutionary replicates,</w:t>
-      </w:r>
-    </w:p>
-    <w:p>
-      <w:pPr>
-        <w:pStyle w:val="BodyText"/>
-      </w:pPr>
-      <w:r>
-        <w:t xml:space="preserve">This means we can use lbh leks to</w:t>
-      </w:r>
-      <w:r>
-        <w:t xml:space="preserve"> </w:t>
-      </w:r>
-      <w:r>
-        <w:t xml:space="preserve">“</w:t>
-      </w:r>
-      <w:r>
-        <w:t xml:space="preserve">replay the tape of evolution</w:t>
-      </w:r>
-      <w:r>
-        <w:t xml:space="preserve">”</w:t>
-      </w:r>
-    </w:p>
-    <w:p>
-      <w:pPr>
-        <w:pStyle w:val="BodyText"/>
-      </w:pPr>
-      <w:r>
-        <w:t xml:space="preserve">Here, we used the FBDP to model cultural diversification in five independent leks of long-billed hermits. We then investigated model reliability and absolute fit using posterior predictive simulation, comparing features of empirical song sequences to sequences generated by models under the FBDP. We further asked how biologically informed assumptions during sequence alignment impact model reliability and estimates of diversification dynamics. Finally, we explored how the use and completeness of historical records (analogous to fossil records) affect model reliability and the fit of alternative clock models to long-billed hermit song data.</w:t>
+        <w:t xml:space="preserve">Here, we make use of a rich five-decade long song data set of long-billed hermit songs from five leks to model cultural diversification using the FBDP. We then investigated model reliability and absolute fit using posterior predictive simulation, comparing features of empirical song sequences to sequences generated by models under the FBDP. We further asked how biologically informed assumptions during sequence alignment impact model reliability and estimates of diversification dynamics. Finally, we explored how the use and completeness of historical records (analogous to fossil records) affect model reliability and the fit of alternative clock models to long-billed hermit song data. The results will bring insight into the adequacy of historically informed phylogenetic inference models for reconstructing cultural divergence processes in non-human animal systems. By taking full advantage of the historical record under an explicit evolutionary model, the resulting cultural phylogenetic hypothesis might provide a more robust platform to understanding the patterns and processes of evolution in these systems.</w:t>
       </w:r>
       <w:r>
         <w:t xml:space="preserve"> </w:t>
       </w:r>
     </w:p>
     <w:bookmarkEnd w:id="25"/>
-    <w:bookmarkStart w:id="31" w:name="methods"/>
+    <w:bookmarkStart w:id="32" w:name="methods"/>
     <w:p>
       <w:pPr>
         <w:pStyle w:val="Heading2"/>
@@ -1463,15 +1634,15 @@
         <w:pStyle w:val="FirstParagraph"/>
       </w:pPr>
       <w:r>
-        <w:t xml:space="preserve">Sound recordings of long-billed hermits were registered from 2008 to 2019 at four sites in the caribbean slope of Costa Rica: La Selva Biological Station (leks SUR and CCE), Finca las Brisas (BR1), Hitoy Cerere Biological Reserve (HC1) and La Tirimbina Lodge (TR1). We also included recordings from the 1960’-70’-80’s for the two leks at La Selva</w:t>
-      </w:r>
-      <w:r>
-        <w:t xml:space="preserve"> </w:t>
-      </w:r>
-      <w:r>
-        <w:t xml:space="preserve">(</w:t>
-      </w:r>
-      <w:hyperlink w:anchor="ref-Biologla1979">
+        <w:t xml:space="preserve">Sound recordings of long-billed hermit songs were registered from 2008 to 2019 at four sites in the caribbean slope of Costa Rica: La Selva Biological Station (leks SUR and CCE), Finca las Brisas (BR1), Hitoy Cerere Biological Reserve (HC1) and La Tirimbina Lodge (TR1). We also included recordings from the 1960’-70’-80’s for the two leks at La Selva</w:t>
+      </w:r>
+      <w:r>
+        <w:t xml:space="preserve"> </w:t>
+      </w:r>
+      <w:r>
+        <w:t xml:space="preserve">(</w:t>
+      </w:r>
+      <w:hyperlink w:anchor="ref-stiles-wolf1979">
         <w:r>
           <w:rPr>
             <w:rStyle w:val="Hyperlink"/>
@@ -1486,7 +1657,7 @@
         <w:t xml:space="preserve"> </w:t>
       </w:r>
       <w:r>
-        <w:t xml:space="preserve">and from 1990’s for HC1. Recordings were gathered with different equipment at different points in time (i.e. shotgun or parabolic microphones, analog or digital recorders). Nonetheless, the spectrographic structure of the signals (used for determining signal structure, see below) is not affected by the recording equipment in a detectable manner.</w:t>
+        <w:t xml:space="preserve">and from 1990’s for HC1. Recordings were gathered with different equipment at different points in time (i.e. shotgun or parabolic microphones, analog or digital recorders). Nonetheless, the spectrographic structure of the signals (used for determining signal structure, see below) is not affected by the recording equipment in a significant manner. The most noticeable effect of differences in recording equipment can be a slight time distortion (expansion or contraction) when using analogous recordings. However, the approach used for coding song structure (explained below) as sequences is not affected by song duration (i.e. a time-expanded song would produce exactly the same song sequence as its original form).</w:t>
       </w:r>
     </w:p>
     <w:p>
@@ -1500,7 +1671,70 @@
         <w:t xml:space="preserve">- Song structure coding (MAS)</w:t>
       </w:r>
     </w:p>
-    <w:bookmarkStart w:id="26" w:name="sequence-alignment-bw"/>
+    <w:p>
+      <w:pPr>
+        <w:pStyle w:val="FirstParagraph"/>
+      </w:pPr>
+      <w:r>
+        <w:t xml:space="preserve">Long-billed hermit songs are composed of two basic type of sounds: pure tones and trills (Fig. 1). Pure tones can vary in the degree of modulation (i.e. changes in frequency through time) while trills vary in the number of oscillations per unit of time (i.e. rate). We subdivided these two basic sound types into six categories (Fig. 1): slow trill, medium-paced trill, fast trill, downward pure tone, upward pure tone and flat pure tone. Song were split into 20 equal-length segments and each segment was assigned to one of these six categories (Fig. 1).</w:t>
+      </w:r>
+    </w:p>
+    <w:p>
+      <w:pPr>
+        <w:pStyle w:val="CaptionedFigure"/>
+      </w:pPr>
+      <w:r>
+        <w:drawing>
+          <wp:inline>
+            <wp:extent cx="5334000" cy="2667000"/>
+            <wp:effectExtent b="0" l="0" r="0" t="0"/>
+            <wp:docPr descr="Fig 1." title="" id="1" name="Picture"/>
+            <a:graphic>
+              <a:graphicData uri="http://schemas.openxmlformats.org/drawingml/2006/picture">
+                <pic:pic>
+                  <pic:nvPicPr>
+                    <pic:cNvPr descr="Fig.spectrograms.jpeg" id="0" name="Picture"/>
+                    <pic:cNvPicPr>
+                      <a:picLocks noChangeArrowheads="1" noChangeAspect="1"/>
+                    </pic:cNvPicPr>
+                  </pic:nvPicPr>
+                  <pic:blipFill>
+                    <a:blip r:embed="rId26"/>
+                    <a:stretch>
+                      <a:fillRect/>
+                    </a:stretch>
+                  </pic:blipFill>
+                  <pic:spPr bwMode="auto">
+                    <a:xfrm>
+                      <a:off x="0" y="0"/>
+                      <a:ext cx="5334000" cy="2667000"/>
+                    </a:xfrm>
+                    <a:prstGeom prst="rect">
+                      <a:avLst/>
+                    </a:prstGeom>
+                    <a:noFill/>
+                    <a:ln w="9525">
+                      <a:noFill/>
+                      <a:headEnd/>
+                      <a:tailEnd/>
+                    </a:ln>
+                  </pic:spPr>
+                </pic:pic>
+              </a:graphicData>
+            </a:graphic>
+          </wp:inline>
+        </w:drawing>
+      </w:r>
+    </w:p>
+    <w:p>
+      <w:pPr>
+        <w:pStyle w:val="ImageCaption"/>
+      </w:pPr>
+      <w:r>
+        <w:t xml:space="preserve">Fig 1.</w:t>
+      </w:r>
+    </w:p>
+    <w:bookmarkStart w:id="27" w:name="sequence-alignment-bw"/>
     <w:p>
       <w:pPr>
         <w:pStyle w:val="Heading3"/>
@@ -1617,22 +1851,80 @@
         <w:pStyle w:val="BodyText"/>
       </w:pPr>
       <w:r>
-        <w:t xml:space="preserve">Our second alignment strategy also used the MAFFT L-INS-i method and default gap penalties, but we made the assumption that when hummingbirds modify pre-existing songs they are more likely to replace a trill by a different type of trill and a tone by a different type of tone than to change from vibratory to pure sounds or vice versa.</w:t>
-      </w:r>
-      <w:r>
-        <w:t xml:space="preserve"> </w:t>
-      </w:r>
-      <w:r>
-        <w:t xml:space="preserve"> </w:t>
-      </w:r>
-      <w:r>
-        <w:t xml:space="preserve">We implemented this assumption by enforcing a higher cost of mismatches between sound categories than within either trills or pure tones. To determine an appropriate difference in mismatch scores, we made two further assumptions, namely that cultural evolution is independent between leks and also between individuals within leks</w:t>
-      </w:r>
-      <w:r>
-        <w:t xml:space="preserve"> </w:t>
-      </w:r>
-      <w:r>
-        <w:t xml:space="preserve">. Because insertions and deletions of song segments occur independently among individuals, alignment length should increase as sequences are more distantly related</w:t>
+        <w:t xml:space="preserve">Our second alignment strategy also used the MAFFT L-INS-i method and default gap penalties, but we made the assumption that when long-billed hermits modify pre-existing songs they are more likely to replace a trill by a different type of trill and a tone by a different type of tone than to change from trills to pure tones or vice versa. This seems more biologically meaningful as different biomechanics are involved in producing trills and pure tones</w:t>
+      </w:r>
+      <w:r>
+        <w:t xml:space="preserve"> </w:t>
+      </w:r>
+      <w:r>
+        <w:t xml:space="preserve">(</w:t>
+      </w:r>
+      <w:hyperlink w:anchor="ref-Elemans2007">
+        <w:r>
+          <w:rPr>
+            <w:rStyle w:val="Hyperlink"/>
+          </w:rPr>
+          <w:t xml:space="preserve">Elemans et al. 2007</w:t>
+        </w:r>
+      </w:hyperlink>
+      <w:r>
+        <w:t xml:space="preserve">)</w:t>
+      </w:r>
+      <w:r>
+        <w:t xml:space="preserve">. We implemented this assumption by enforcing a higher cost of mismatches between sound categories than within either trills or pure tones. To determine an appropriate difference in mismatch scores, we made use of previously documented pattern of higher song similarity within lek than between leks</w:t>
+      </w:r>
+      <w:r>
+        <w:t xml:space="preserve"> </w:t>
+      </w:r>
+      <w:r>
+        <w:t xml:space="preserve">(</w:t>
+      </w:r>
+      <w:hyperlink w:anchor="ref-Araya-Salas2019">
+        <w:r>
+          <w:rPr>
+            <w:rStyle w:val="Hyperlink"/>
+          </w:rPr>
+          <w:t xml:space="preserve">Araya-Salas et al. 2019</w:t>
+        </w:r>
+      </w:hyperlink>
+      <w:r>
+        <w:t xml:space="preserve">)</w:t>
+      </w:r>
+      <w:r>
+        <w:t xml:space="preserve"> </w:t>
+      </w:r>
+      <w:r>
+        <w:t xml:space="preserve">and the observation of no song type sharing among four leks in close proximity during a ten year period (M.A.S. pers. obs.), suggesting little cultural transmission across leks.</w:t>
+      </w:r>
+      <w:r>
+        <w:t xml:space="preserve"> </w:t>
+      </w:r>
+      <w:r>
+        <w:t xml:space="preserve">.</w:t>
+      </w:r>
+      <w:r>
+        <w:t xml:space="preserve"> </w:t>
+      </w:r>
+      <w:r>
+        <w:rPr>
+          <w:strike/>
+        </w:rPr>
+        <w:t xml:space="preserve">Because insertions and deletions of song segments occur independently among individuals</w:t>
+      </w:r>
+      <w:r>
+        <w:t xml:space="preserve"> </w:t>
+      </w:r>
+      <w:r>
+        <w:rPr>
+          <w:strike/>
+        </w:rPr>
+        <w:t xml:space="preserve">,</w:t>
+      </w:r>
+      <w:r>
+        <w:t xml:space="preserve"> </w:t>
+      </w:r>
+      <w:r>
+        <w:t xml:space="preserve">Alignment length should increase as sequences are more distantly related</w:t>
       </w:r>
       <w:r>
         <w:t xml:space="preserve"> </w:t>
@@ -1652,25 +1944,7 @@
         <w:t xml:space="preserve">)</w:t>
       </w:r>
       <w:r>
-        <w:t xml:space="preserve">. We would thus expect longer alignments in data sets composed of sequences from different leks than in data sets composed of sequences from the same lek, as these sequences have a more recent common ancestor. Following this logic, we selected mismatch scores for substitutions within and between sound categories (trill vs. pure tone) that maximize the alignment length for pools of</w:t>
-      </w:r>
-      <w:r>
-        <w:t xml:space="preserve"> </w:t>
-      </w:r>
-      <w:r>
-        <w:t xml:space="preserve"> </w:t>
-      </w:r>
-      <w:r>
-        <w:t xml:space="preserve">sequences from different leks relative to the alignment length for the same number of sequences originating from the same lek.</w:t>
-      </w:r>
-      <w:r>
-        <w:t xml:space="preserve"> </w:t>
-      </w:r>
-      <w:r>
-        <w:t xml:space="preserve"> </w:t>
-      </w:r>
-      <w:r>
-        <w:t xml:space="preserve">We hereafter refer to this alignment strategy as</w:t>
+        <w:t xml:space="preserve">. We would thus expect longer alignments in data sets composed of song sequences from different leks than in data sets composed of sequences from the same lek, as these sequences have a more recent common ancestor. Following this logic, we selected mismatch scores for substitutions within and between sound categories (trill vs. pure tone) that maximize the alignment length for pools of sequences from different leks relative to the alignment length sequences originating from the same lek, using a data set of 184 song sequences from 12 leks. We hereafter refer to this alignment strategy as</w:t>
       </w:r>
       <w:r>
         <w:t xml:space="preserve"> </w:t>
@@ -1750,7 +2024,7 @@
         <w:t xml:space="preserve">)</w:t>
       </w:r>
       <w:r>
-        <w:t xml:space="preserve">. Unlike MAFFT, PRANK is an evolutionary aware program in that insertions, deletions and substitutions are modelled explicitly on a phylogenetic tree. However, PRANK does not currently support customized alphabets and substitution-rate matrices. To use PRANK we assumed that pure tones can be treated as ambiguous between upward and downward tones, and medium-speed trills can similarly be treated and ambiguous between fast and slow trills. We therefore used IUPAC ambiguity code for DNA nucleotides to rename song segments, with tones as purines and trills as pyrimidines. As per PRANK’s defaults we used a TN93 nucleotide substitution model with empirical base frequencies and transition/transversion rate ratio (κ) = 2. Therefore, as in the</w:t>
+        <w:t xml:space="preserve">. Unlike MAFFT, PRANK is an evolutionary aware program in that insertions, deletions and substitutions are modelled explicitly on a phylogenetic tree. However, PRANK does not currently support customized alphabets and substitution-rate matrices. To use PRANK we assumed that pure tones can be treated as ambiguous between upward and downward tones, and medium_paced trills can similarly be treated and ambiguous between fast and slow trills. We therefore used IUPAC ambiguity code for DNA nucleotides to rename song segments, with tones as purines and trills as pyrimidines. As per PRANK’s defaults we used a TN93 nucleotide substitution model with empirical base frequencies and transition/transversion rate ratio (κ) = 2. Therefore, as in the</w:t>
       </w:r>
       <w:r>
         <w:t xml:space="preserve"> </w:t>
@@ -1789,8 +2063,8 @@
         <w:t xml:space="preserve">alignment we explicitly assumed a higher transition rate within vibratory and pure sound categories than between them. For this alignment we used the default gap-opening rate and extension probabilities (0.025 and 0.75 respectively) and we omitted the -F option that fixes inferred insertions but increases sensitivity to guide-tree accuracy.</w:t>
       </w:r>
     </w:p>
-    <w:bookmarkEnd w:id="26"/>
-    <w:bookmarkStart w:id="28" w:name="phylogenetic-analysis-bw"/>
+    <w:bookmarkEnd w:id="27"/>
+    <w:bookmarkStart w:id="29" w:name="phylogenetic-analysis-bw"/>
     <w:p>
       <w:pPr>
         <w:pStyle w:val="Heading3"/>
@@ -1804,13 +2078,7 @@
         <w:pStyle w:val="FirstParagraph"/>
       </w:pPr>
       <w:r>
-        <w:t xml:space="preserve">All phylogenetic analyses were conducted in RevBayes v. 1.0.12 and v. 1.1.0</w:t>
-      </w:r>
-      <w:r>
-        <w:t xml:space="preserve"> </w:t>
-      </w:r>
-      <w:r>
-        <w:t xml:space="preserve">, a computation environment that uses probabilistic graphical models for Bayesian inferences in phylogenetics and evolution</w:t>
+        <w:t xml:space="preserve">All phylogenetic analyses were conducted in RevBayes v. 1.0.12 and v. 1.1.0, a computation environment that uses probabilistic graphical models for Bayesian inferences in phylogenetics and evolution</w:t>
       </w:r>
       <w:r>
         <w:t xml:space="preserve"> </w:t>
@@ -1905,7 +2173,7 @@
         <w:pStyle w:val="BodyText"/>
       </w:pPr>
       <w:r>
-        <w:t xml:space="preserve">Our dataset on historical records of songs in hummingbird leks has three advantages in comparison to most fossil datasets used in phylogenetic analyses. First, there is no stratigraphic uncertainty. We can be certain that historical songs occurred in the year when they were recorded. Second, there are no partial fossils. Songs recorded in the past are just as complete as the most recent ones, creating no additional ambiguity in character states of historical songs. Third, the historical record is relatively rich. In all leks, there are multiple years sampled consecutively and in two leks (SUR and CCE) historical records go back to 1969 (Fig. 1d). Because leks are small and hummingbirds are actively displaying their calls, we can assume detection is nearly perfect and thus there is no missing taxa in any of the sampled years.</w:t>
+        <w:t xml:space="preserve">Our dataset on historical records of songs in hummingbird leks has three advantages in comparison to most fossil datasets used in phylogenetic analyses. First, there is no stratigraphic uncertainty. We can be certain that historical songs occurred in the year when they were recorded. Second, there are no partial fossils. Songs recorded in the past are just as complete as the most recent ones, creating no additional ambiguity in character states of historical songs. Third, the historical record is relatively rich. In all leks, there are multiple years sampled consecutively and in two leks (SUR and CCE) historical records go back to 1969 (Fig. 1d). Because leks are small, long-billed hermits are constantly singing throughout the day and just a few seconds of recording are neccesary to fully register their single song-type repertoire, we can assume detection is nearly perfect and thus there little or no missing taxa in any of the sampled years.</w:t>
       </w:r>
     </w:p>
     <w:p>
@@ -1916,29 +2184,7 @@
         <w:rPr>
           <w:rStyle w:val="VerbatimChar"/>
         </w:rPr>
-        <w:t xml:space="preserve">## Carregando pacotes exigidos: ggplot2</w:t>
-      </w:r>
-    </w:p>
-    <w:p>
-      <w:pPr>
-        <w:pStyle w:val="SourceCode"/>
-      </w:pPr>
-      <w:r>
-        <w:rPr>
-          <w:rStyle w:val="VerbatimChar"/>
-        </w:rPr>
-        <w:t xml:space="preserve">## Carregando pacotes exigidos: viridis</w:t>
-      </w:r>
-    </w:p>
-    <w:p>
-      <w:pPr>
-        <w:pStyle w:val="SourceCode"/>
-      </w:pPr>
-      <w:r>
-        <w:rPr>
-          <w:rStyle w:val="VerbatimChar"/>
-        </w:rPr>
-        <w:t xml:space="preserve">## Carregando pacotes exigidos: viridisLite</w:t>
+        <w:t xml:space="preserve">## Loading required package: ggplot2</w:t>
       </w:r>
     </w:p>
     <w:p>
@@ -1955,13 +2201,13 @@
               <a:graphicData uri="http://schemas.openxmlformats.org/drawingml/2006/picture">
                 <pic:pic>
                   <pic:nvPicPr>
-                    <pic:cNvPr descr="hummingbird_cultural_evolution_trees_files/figure-docx/unnamed-chunk-1-1.png" id="0" name="Picture"/>
+                    <pic:cNvPr descr="hummingbird_cultural_evolution_trees_files/figure-docx/unnamed-chunk-2-1.png" id="0" name="Picture"/>
                     <pic:cNvPicPr>
                       <a:picLocks noChangeArrowheads="1" noChangeAspect="1"/>
                     </pic:cNvPicPr>
                   </pic:nvPicPr>
                   <pic:blipFill>
-                    <a:blip r:embed="rId27"/>
+                    <a:blip r:embed="rId28"/>
                     <a:stretch>
                       <a:fillRect/>
                     </a:stretch>
@@ -2007,71 +2253,7 @@
         <w:t xml:space="preserve"> </w:t>
       </w:r>
       <w:r>
-        <w:t xml:space="preserve">Historical sampling of socially transmitted songs in the long-billed hermit.</w:t>
-      </w:r>
-      <w:r>
-        <w:t xml:space="preserve"> </w:t>
-      </w:r>
-      <w:r>
-        <w:rPr>
-          <w:bCs/>
-          <w:b/>
-        </w:rPr>
-        <w:t xml:space="preserve">a)</w:t>
-      </w:r>
-      <w:r>
-        <w:t xml:space="preserve"> </w:t>
-      </w:r>
-      <w:r>
-        <w:t xml:space="preserve">a nice picture of the birdie.</w:t>
-      </w:r>
-      <w:r>
-        <w:t xml:space="preserve"> </w:t>
-      </w:r>
-      <w:r>
-        <w:rPr>
-          <w:bCs/>
-          <w:b/>
-        </w:rPr>
-        <w:t xml:space="preserve">b or c)</w:t>
-      </w:r>
-      <w:r>
-        <w:t xml:space="preserve"> </w:t>
-      </w:r>
-      <w:r>
-        <w:t xml:space="preserve">a spectrogram pointing to tones and trills</w:t>
-      </w:r>
-      <w:r>
-        <w:t xml:space="preserve"> </w:t>
-      </w:r>
-      <w:r>
-        <w:rPr>
-          <w:bCs/>
-          <w:b/>
-        </w:rPr>
-        <w:t xml:space="preserve">c or b)</w:t>
-      </w:r>
-      <w:r>
-        <w:t xml:space="preserve"> </w:t>
-      </w:r>
-      <w:r>
-        <w:t xml:space="preserve">a map with the locations of leks.</w:t>
-      </w:r>
-      <w:r>
-        <w:t xml:space="preserve"> </w:t>
-      </w:r>
-      <w:r>
-        <w:rPr>
-          <w:bCs/>
-          <w:b/>
-        </w:rPr>
-        <w:t xml:space="preserve">d)</w:t>
-      </w:r>
-      <w:r>
-        <w:t xml:space="preserve"> </w:t>
-      </w:r>
-      <w:r>
-        <w:t xml:space="preserve">Distribution of historical records in five leks. Years when songs were recorded are marked in colour.</w:t>
+        <w:t xml:space="preserve">Historical sampling of socially transmitted songs from five long-billed hermit leks. Years when songs were recorded are marked in colour.</w:t>
       </w:r>
     </w:p>
     <w:p>
@@ -2121,7 +2303,7 @@
         <w:t xml:space="preserve">)</w:t>
       </w:r>
       <w:r>
-        <w:t xml:space="preserve">. Nonetheless to better understand the effects of deep, yet discontinuous historical sampling we conducted all analyses for these leks both with the complete dataset, including long gaps without lineage sampling, and with the more recent and continuously sampled dataset. We present both sets of results for comparison. Finally, to investigate the general impact of sampling historical records on phylogenetic inference of song evolution, we the conducted an additional set of analyses, including only songs observed in the last year of sampling. For these analyses without historical records, we used the three leks (BR1, SUR and TR1) that had 3 or more distinct songs in their last year of sampling.</w:t>
+        <w:t xml:space="preserve">. Nonetheless to better understand the effects of deep, yet discontinuous historical sampling we conducted all analyses for these leks both with the complete dataset, including long gaps without lineage sampling, and with the more recent and continuously sampled dataset. We present both sets of results for comparison. Finally, to investigate the general impact of sampling historical records on phylogenetic inference of song evolution, we then conducted an additional set of analyses, including only songs observed in the last year of sampling. For these analyses without historical records, we used the three leks (BR1, SUR and TR1) that had 3 or more distinct songs in their last year of sampling.</w:t>
       </w:r>
     </w:p>
     <w:p>
@@ -2137,7 +2319,7 @@
         <w:pStyle w:val="BodyText"/>
       </w:pPr>
       <w:r>
-        <w:t xml:space="preserve">Phylogenetic analyses were conducted with all three alignment strategies (MAFT-agnostic, MAFT-optimal and PRANK-TN93) for each lek. We used a exponential prior with rate parameter = 10 for the speciation, extinction and historical sampling rates, and a broad uniform prior,bounded between 1000 and 0 years, on the root age of all leks. Song sequences were assumed to evolve under a generalised time-reversible (GTR) model with exchangeability rates and stationary frequencies drawn from a flat Dirichlet prior. Site-rate heterogeneity was modelled with a discretised gamma distribution with four rate categories and with equal shape and scale parameters, in turn drawn from an exponential prior with rate = 10. We tested both global and relaxed clocks for song evolution. Branch rates under the global clock were drawn from an exponential prior with rate = 10. Branch rates under the relaxed clock were uncorrelated and drawn from an exponential prior, with mean in turn from an exponential hyperprior with rate = 10. We compared clock models using marginal likelihood approximation via the stepping stone algorithm</w:t>
+        <w:t xml:space="preserve">Phylogenetic analyses were conducted with all three alignment strategies (MAFT-agnostic, MAFT-optimal and PRANK-TN93) for each lek. We used a exponential prior with rate parameter = 10 for the speciation, extinction and historical sampling rates, and a broad uniform prior, bounded between 1000 and 0 years, on the root age of all leks. Song sequences were assumed to evolve under a generalised time-reversible (GTR) model with exchangeability rates and stationary frequencies drawn from a flat Dirichlet prior. Site-rate heterogeneity was modelled with a discretised gamma distribution with four rate categories and with equal shape and scale parameters, in turn drawn from an exponential prior with rate = 10. We tested both global and relaxed clocks for song evolution. Branch rates under the global clock were drawn from an exponential prior with rate = 10. Branch rates under the relaxed clock were uncorrelated and drawn from an exponential prior, with mean in turn from an exponential hyperprior with rate = 10. We compared clock models using marginal likelihood approximation via the stepping stone algorithm</w:t>
       </w:r>
       <w:r>
         <w:t xml:space="preserve"> </w:t>
@@ -2167,10 +2349,7 @@
         <w:pStyle w:val="BodyText"/>
       </w:pPr>
       <w:r>
-        <w:t xml:space="preserve">We conducted two independent MCMC runs for each analyses, with 150 000 generations and an additional 15 000 of burn-in and parameter tuning every 200</w:t>
-      </w:r>
-      <w:r>
-        <w:t xml:space="preserve">. To improve mixing we used the Metropolis-Coupled MCMC sampler with three heated chains and default swapping parameters. To avoid autocorrelation in the posterior we saved samples every 100th generation. We assessed MCMC performance using the package</w:t>
+        <w:t xml:space="preserve">We conducted two independent MCMC runs for each analyses, with 150 000 generations and an additional 50 000 of burn-in and parameter tuning every 200 generations for leks with fewer song types (BR1, HC1, TR1). These values were duplicated on the two leks with the largest sample sizes (CCE and SUR). To improve mixing we used the Metropolis-Coupled MCMC sampler with three heated chains and default swapping parameters. To avoid autocorrelation in the posterior we saved samples every 100th generation. We assessed MCMC performance using the package</w:t>
       </w:r>
       <w:r>
         <w:t xml:space="preserve"> </w:t>
@@ -2213,9 +2392,6 @@
         <w:t xml:space="preserve"> </w:t>
       </w:r>
       <w:r>
-        <w:t xml:space="preserve"> </w:t>
-      </w:r>
-      <w:r>
         <w:t xml:space="preserve">(</w:t>
       </w:r>
       <w:hyperlink w:anchor="ref-RCT2021">
@@ -2235,8 +2411,8 @@
         <w:t xml:space="preserve">. We checked for convergence between independent runs visually and using the Gelma-Rubin potential scale-reduction factor (psrf). We assumed convergence if psrf &lt; 1.05 for all variables, as well as the multivariate estimate. We also inspected autocorrelations between draws (targeted below 0.1) and effective sample sizes (targeted above 200) for all model variables. We summarise MCMC diagnostics in the Supporting Material.</w:t>
       </w:r>
     </w:p>
-    <w:bookmarkEnd w:id="28"/>
-    <w:bookmarkStart w:id="29" w:name="model-reliability-bw"/>
+    <w:bookmarkEnd w:id="29"/>
+    <w:bookmarkStart w:id="30" w:name="model-reliability-bw"/>
     <w:p>
       <w:pPr>
         <w:pStyle w:val="Heading3"/>
@@ -2454,8 +2630,8 @@
         <w:t xml:space="preserve">. The two-tailed posterior predictive p-value is calculated by first obtaining a lower and upper tail p-value and multiplying the smaller of the one-tailed p-values by two. The lower one-tailed p-value is the proportion of simulated data sets in which the value for the test statistic is less than or equal to the observed value. The upper one-tailed test is the proportion of simulated data sets in which the value for the test statistic is greater than or equal to the observed value. Especially with small data sets, it is possible that test statistics in mutliple simulated data sets are equal to test statistics in the empirical data. In these cases the smaller of the two one-tailed p-values could be greater than 0.5. The posterior predictive p-value could be greater than 1 and has a maximum value of 2, when the test statistic in all simulated data sets is identical to the test statistic from the observed data.</w:t>
       </w:r>
     </w:p>
-    <w:bookmarkEnd w:id="29"/>
-    <w:bookmarkStart w:id="30" w:name="Xf22f9d2252ce71c18efa252fb60e3beb576b610"/>
+    <w:bookmarkEnd w:id="30"/>
+    <w:bookmarkStart w:id="31" w:name="Xf22f9d2252ce71c18efa252fb60e3beb576b610"/>
     <w:p>
       <w:pPr>
         <w:pStyle w:val="Heading3"/>
@@ -2469,96 +2645,252 @@
         <w:pStyle w:val="FirstParagraph"/>
       </w:pPr>
       <w:r>
-        <w:t xml:space="preserve">We explored how tree topology congruence by…</w:t>
-      </w:r>
-      <w:r>
-        <w:t xml:space="preserve"> </w:t>
+        <w:t xml:space="preserve">We explored tree topology congruence of different models by comparing topological distances between high posterior probability trees. Topologies were compared with the Robinson-Foulds distance</w:t>
+      </w:r>
+      <w:r>
+        <w:t xml:space="preserve"> </w:t>
+      </w:r>
+      <w:r>
+        <w:t xml:space="preserve">(</w:t>
+      </w:r>
+      <w:hyperlink w:anchor="ref-Robinson">
+        <w:r>
+          <w:rPr>
+            <w:rStyle w:val="Hyperlink"/>
+          </w:rPr>
+          <w:t xml:space="preserve">Robinson et al.</w:t>
+        </w:r>
+      </w:hyperlink>
+      <w:r>
+        <w:t xml:space="preserve">)</w:t>
+      </w:r>
+      <w:r>
+        <w:t xml:space="preserve"> </w:t>
+      </w:r>
+      <w:r>
+        <w:t xml:space="preserve">with the R package phangorn</w:t>
+      </w:r>
+      <w:r>
+        <w:t xml:space="preserve"> </w:t>
+      </w:r>
+      <w:r>
+        <w:t xml:space="preserve">(</w:t>
+      </w:r>
+      <w:hyperlink w:anchor="ref-Schliep2011">
+        <w:r>
+          <w:rPr>
+            <w:rStyle w:val="Hyperlink"/>
+          </w:rPr>
+          <w:t xml:space="preserve">Schliep 2011</w:t>
+        </w:r>
+      </w:hyperlink>
+      <w:r>
+        <w:t xml:space="preserve">)</w:t>
+      </w:r>
+      <w:r>
+        <w:t xml:space="preserve">. Only tree tips shared by all trees were included in the analysis. Topological distances were projected in a bidimensional space using Classic Multidimentional Scalling in order to quantify topological space. We estimated the overall spread of the topological space (i.e. space size) for different models as a metric of within-model topological congruence</w:t>
+      </w:r>
+      <w:r>
+        <w:t xml:space="preserve"> </w:t>
+      </w:r>
+      <w:r>
+        <w:t xml:space="preserve">. We also calculated between-model topological congruence as the overlap of the topological space of a model to the spaces from other models. Space overlap was estimated as the proportion of the joint area of two spaces that was shared. Topological congruence descriptors were calculated using the R package PhenotypeSpace</w:t>
+      </w:r>
+      <w:r>
+        <w:t xml:space="preserve"> </w:t>
+      </w:r>
+      <w:r>
+        <w:t xml:space="preserve">(</w:t>
+      </w:r>
+      <w:hyperlink w:anchor="ref-Araya-Salas2022">
+        <w:r>
+          <w:rPr>
+            <w:rStyle w:val="Hyperlink"/>
+          </w:rPr>
+          <w:t xml:space="preserve">Araya-Salas and Odom 2022</w:t>
+        </w:r>
+      </w:hyperlink>
+      <w:r>
+        <w:t xml:space="preserve">)</w:t>
+      </w:r>
+      <w:r>
+        <w:t xml:space="preserve">. Within-model congruence was mean-centered by lek to allow comparisons across leks. The effect of different model specifications on these two topological space descriptors was evaluated using Bayesian lineal regression models with each descriptor as the response variable and model alignment strategy, use of historical data, historical record completeness, and clock model as predictors. Regression models were run in Stan</w:t>
+      </w:r>
+      <w:r>
+        <w:t xml:space="preserve"> </w:t>
+      </w:r>
+      <w:r>
+        <w:t xml:space="preserve">(</w:t>
+      </w:r>
+      <w:hyperlink w:anchor="ref-Carpenter2017">
+        <w:r>
+          <w:rPr>
+            <w:rStyle w:val="Hyperlink"/>
+          </w:rPr>
+          <w:t xml:space="preserve">Carpenter et al. 2017</w:t>
+        </w:r>
+      </w:hyperlink>
+      <w:r>
+        <w:t xml:space="preserve">)</w:t>
+      </w:r>
+      <w:r>
+        <w:t xml:space="preserve"> </w:t>
+      </w:r>
+      <w:r>
+        <w:t xml:space="preserve">through the R platform</w:t>
+      </w:r>
+      <w:r>
+        <w:t xml:space="preserve"> </w:t>
+      </w:r>
+      <w:r>
+        <w:t xml:space="preserve">(</w:t>
+      </w:r>
+      <w:hyperlink w:anchor="ref-Team2021">
+        <w:r>
+          <w:rPr>
+            <w:rStyle w:val="Hyperlink"/>
+          </w:rPr>
+          <w:t xml:space="preserve">R Core Team 2021</w:t>
+        </w:r>
+      </w:hyperlink>
+      <w:r>
+        <w:t xml:space="preserve">)</w:t>
+      </w:r>
+      <w:r>
+        <w:t xml:space="preserve"> </w:t>
+      </w:r>
+      <w:r>
+        <w:t xml:space="preserve">using the package brms</w:t>
+      </w:r>
+      <w:r>
+        <w:t xml:space="preserve"> </w:t>
+      </w:r>
+      <w:r>
+        <w:t xml:space="preserve">(</w:t>
+      </w:r>
+      <w:hyperlink w:anchor="ref-Burkner2017">
+        <w:r>
+          <w:rPr>
+            <w:rStyle w:val="Hyperlink"/>
+          </w:rPr>
+          <w:t xml:space="preserve">Bürkner 2017</w:t>
+        </w:r>
+      </w:hyperlink>
+      <w:r>
+        <w:t xml:space="preserve">)</w:t>
+      </w:r>
+      <w:r>
+        <w:t xml:space="preserve">. We present effect sizes as median posterior estimates and 95% credibility intervals (CI) as the highest posterior density interval. Parameters in which credible intervals did not include zero were regarded as having an effect on the response variable. Models were run on three chains for 2500 iterations, following a warm-up of 2500 iterations. Effective sample size was kept above 3000 for all parameters. Performance was checked visually by plotting the trace and distribution of posterior estimates for all chains. We also plotted the autocorrelation of successive sampled values to evaluate independence of posterior samples. Potential scale reduction factor was used to assess model convergence and kept below 1.05 for all parameter estimates.</w:t>
+      </w:r>
+    </w:p>
+    <w:p>
+      <w:pPr>
+        <w:pStyle w:val="BodyText"/>
+      </w:pPr>
+      <w:r>
+        <w:t xml:space="preserve">We also asked if inferences of diversification dynamics and song evolution were influenced by the use of different alignment strategies. To do this we compared the posterior distributions of parameter estimates between the MAFFT-agnostic, MAFFT-optimal and PRANK-TN93 alignment strategies. For diversification dynamics we compared speciation, extinction and net diversification rates, and for song evolution we focussed on substitutions rates between broad sound categories (vibratory trill to pure tone and vice versa) and substitution rates within sound categories (e.g. between fast and slow trills). We considered parameter estimates sensitive to alignment strategies if their 95% highest posterior density (HPD) intervals did not overlap. We similarly explored sensitivity to fossil use and clock models in the Supporting Material.</w:t>
+      </w:r>
+    </w:p>
+    <w:bookmarkEnd w:id="31"/>
+    <w:bookmarkEnd w:id="32"/>
+    <w:bookmarkStart w:id="36" w:name="results"/>
+    <w:p>
+      <w:pPr>
+        <w:pStyle w:val="Heading2"/>
+      </w:pPr>
+      <w:r>
+        <w:t xml:space="preserve">Results</w:t>
+      </w:r>
+    </w:p>
+    <w:bookmarkStart w:id="33" w:name="model-reliabilty"/>
+    <w:p>
+      <w:pPr>
+        <w:pStyle w:val="Heading3"/>
+      </w:pPr>
+      <w:r>
+        <w:t xml:space="preserve">Model reliabilty</w:t>
+      </w:r>
+    </w:p>
+    <w:bookmarkEnd w:id="33"/>
+    <w:bookmarkStart w:id="34" w:name="clock-model-selection"/>
+    <w:p>
+      <w:pPr>
+        <w:pStyle w:val="Heading3"/>
+      </w:pPr>
+      <w:r>
+        <w:t xml:space="preserve">Clock model selection</w:t>
+      </w:r>
+    </w:p>
+    <w:bookmarkEnd w:id="34"/>
+    <w:bookmarkStart w:id="35" w:name="Xa594d96b49a0b1be4f6e429812d5e7047b3d910"/>
+    <w:p>
+      <w:pPr>
+        <w:pStyle w:val="Heading3"/>
+      </w:pPr>
+      <w:r>
+        <w:t xml:space="preserve">Treespace congruence, song evolution and diversification dynamics</w:t>
+      </w:r>
+    </w:p>
+    <w:p>
+      <w:pPr>
+        <w:pStyle w:val="FirstParagraph"/>
+      </w:pPr>
+      <w:r>
+        <w:t xml:space="preserve">The congruence of topologies within a model was only affected by the use of historical records: the spread of the topological space for tree tips shared across all models increased when including historical data (effect size: 0.02, 95% CI= 0.01 _ 0.02). Topological congruence between models was lower when using the PRANK-TN93 alignment strategy compared to both MAFFT-agnostic (effect size: -0.09, 95% CI= -0.13 _ -0.06) and MAFFT-optimal strategies (effect size: -0.06, 95% CI= -0.10 _ -0.03). The use of historical records also generated decreased topological congruence to other models (effect size: -0.11, 95% CI= -0.14 _ -0.08).</w:t>
+      </w:r>
+    </w:p>
+    <w:bookmarkEnd w:id="35"/>
+    <w:bookmarkEnd w:id="36"/>
+    <w:bookmarkStart w:id="37" w:name="discusion"/>
+    <w:p>
+      <w:pPr>
+        <w:pStyle w:val="Heading2"/>
+      </w:pPr>
+      <w:r>
+        <w:t xml:space="preserve">Discusion</w:t>
+      </w:r>
+    </w:p>
+    <w:bookmarkEnd w:id="37"/>
+    <w:bookmarkStart w:id="101" w:name="references"/>
+    <w:p>
+      <w:pPr>
+        <w:pStyle w:val="Heading2"/>
+      </w:pPr>
+      <w:r>
+        <w:t xml:space="preserve">References</w:t>
+      </w:r>
+    </w:p>
+    <w:bookmarkStart w:id="100" w:name="refs"/>
+    <w:bookmarkStart w:id="38" w:name="ref-Aplin2019"/>
+    <w:p>
+      <w:pPr>
+        <w:pStyle w:val="Bibliography"/>
+      </w:pPr>
+      <w:r>
+        <w:t xml:space="preserve">Aplin L.M. 2019. Culture and cultural evolution in birds: A review of the evidence. Animal Behaviour. 147:179–187.</w:t>
+      </w:r>
+    </w:p>
+    <w:bookmarkEnd w:id="38"/>
+    <w:bookmarkStart w:id="39" w:name="ref-Araya-Salas2022"/>
+    <w:p>
+      <w:pPr>
+        <w:pStyle w:val="Bibliography"/>
+      </w:pPr>
+      <w:r>
+        <w:t xml:space="preserve">Araya-Salas M., Odom K. 2022.</w:t>
+      </w:r>
+      <w:r>
+        <w:t xml:space="preserve"> </w:t>
+      </w:r>
+      <w:r>
+        <w:t xml:space="preserve">PhenotypeSpace: an R package to quantify and compare phenotypic trait spaces</w:t>
       </w:r>
       <w:r>
         <w:t xml:space="preserve">.</w:t>
       </w:r>
     </w:p>
-    <w:p>
-      <w:pPr>
-        <w:pStyle w:val="BodyText"/>
-      </w:pPr>
-      <w:r>
-        <w:t xml:space="preserve">We also asked if inferences of diversification dynamics and song evolution were influenced by the use of different alignment strategies. To do this we compared the posterior distributions of parameter estimates between the MAFFT-agnostic, MAFFT-optimal and PRANK-TN93 alignment strategies. For diversification dynamics we compared speciation, extinction and net diversification rates, and for song evolution we focussed on substitutions rates between broad sound categories (vibratory trill to pure tone and vice versa) and substitution rates within sound categories (e.g. between fast and slow trills). We considered parameter estimates sensitive to alignment strategies if their 95% highest posterior density (HPD) intervals did not overlap. We similarly explored sensitivity to fossil use and clock models in the Supporting Material.</w:t>
-      </w:r>
-    </w:p>
-    <w:bookmarkEnd w:id="30"/>
-    <w:bookmarkEnd w:id="31"/>
-    <w:bookmarkStart w:id="35" w:name="results"/>
-    <w:p>
-      <w:pPr>
-        <w:pStyle w:val="Heading2"/>
-      </w:pPr>
-      <w:r>
-        <w:t xml:space="preserve">Results</w:t>
-      </w:r>
-    </w:p>
-    <w:bookmarkStart w:id="32" w:name="model-reliabilty"/>
-    <w:p>
-      <w:pPr>
-        <w:pStyle w:val="Heading3"/>
-      </w:pPr>
-      <w:r>
-        <w:t xml:space="preserve">Model reliabilty</w:t>
-      </w:r>
-    </w:p>
-    <w:bookmarkEnd w:id="32"/>
-    <w:bookmarkStart w:id="33" w:name="clock-model-selection"/>
-    <w:p>
-      <w:pPr>
-        <w:pStyle w:val="Heading3"/>
-      </w:pPr>
-      <w:r>
-        <w:t xml:space="preserve">Clock model selection</w:t>
-      </w:r>
-    </w:p>
-    <w:bookmarkEnd w:id="33"/>
-    <w:bookmarkStart w:id="34" w:name="Xa594d96b49a0b1be4f6e429812d5e7047b3d910"/>
-    <w:p>
-      <w:pPr>
-        <w:pStyle w:val="Heading3"/>
-      </w:pPr>
-      <w:r>
-        <w:t xml:space="preserve">Treespace congruence, song evolution and diversification dynamics</w:t>
-      </w:r>
-    </w:p>
-    <w:bookmarkEnd w:id="34"/>
-    <w:bookmarkEnd w:id="35"/>
-    <w:bookmarkStart w:id="36" w:name="discusion"/>
-    <w:p>
-      <w:pPr>
-        <w:pStyle w:val="Heading2"/>
-      </w:pPr>
-      <w:r>
-        <w:t xml:space="preserve">Discusion</w:t>
-      </w:r>
-    </w:p>
-    <w:bookmarkEnd w:id="36"/>
-    <w:bookmarkStart w:id="88" w:name="references"/>
-    <w:p>
-      <w:pPr>
-        <w:pStyle w:val="Heading2"/>
-      </w:pPr>
-      <w:r>
-        <w:t xml:space="preserve">References</w:t>
-      </w:r>
-    </w:p>
-    <w:bookmarkStart w:id="87" w:name="refs"/>
-    <w:bookmarkStart w:id="37" w:name="ref-Aplin2019"/>
-    <w:p>
-      <w:pPr>
-        <w:pStyle w:val="Bibliography"/>
-      </w:pPr>
-      <w:r>
-        <w:t xml:space="preserve">Aplin L.M. 2019. Culture and cultural evolution in birds: A review of the evidence. Animal Behaviour. 147:179–187.</w:t>
-      </w:r>
-    </w:p>
-    <w:bookmarkEnd w:id="37"/>
-    <w:bookmarkStart w:id="38" w:name="ref-Araya-Salas2019"/>
+    <w:bookmarkEnd w:id="39"/>
+    <w:bookmarkStart w:id="40" w:name="ref-Araya-Salas2019"/>
     <w:p>
       <w:pPr>
         <w:pStyle w:val="Bibliography"/>
@@ -2576,8 +2908,27 @@
         <w:t xml:space="preserve">. Proceedings of the Royal Society B: Biological Sciences. 286.</w:t>
       </w:r>
     </w:p>
-    <w:bookmarkEnd w:id="38"/>
-    <w:bookmarkStart w:id="39" w:name="ref-bapteste2013networks"/>
+    <w:bookmarkEnd w:id="40"/>
+    <w:bookmarkStart w:id="41" w:name="ref-Araya-Salas2013"/>
+    <w:p>
+      <w:pPr>
+        <w:pStyle w:val="Bibliography"/>
+      </w:pPr>
+      <w:r>
+        <w:t xml:space="preserve">Araya-Salas M., Wright T. 2013.</w:t>
+      </w:r>
+      <w:r>
+        <w:t xml:space="preserve"> </w:t>
+      </w:r>
+      <w:r>
+        <w:t xml:space="preserve">Open-ended song learning in a hummingbird</w:t>
+      </w:r>
+      <w:r>
+        <w:t xml:space="preserve">. Biology Letters. 9:20130625.</w:t>
+      </w:r>
+    </w:p>
+    <w:bookmarkEnd w:id="41"/>
+    <w:bookmarkStart w:id="42" w:name="ref-bapteste2013networks"/>
     <w:p>
       <w:pPr>
         <w:pStyle w:val="Bibliography"/>
@@ -2586,8 +2937,8 @@
         <w:t xml:space="preserve">Bapteste E., Iersel L. van, Janke A., Kelchner S., Kelk S., McInerney J.O., Morrison D.A., Nakhleh L., Steel M., Stougie L., others. 2013. Networks: Expanding evolutionary thinking. Trends in Genetics. 29:439–441.</w:t>
       </w:r>
     </w:p>
-    <w:bookmarkEnd w:id="39"/>
-    <w:bookmarkStart w:id="40" w:name="ref-bentley2004random"/>
+    <w:bookmarkEnd w:id="42"/>
+    <w:bookmarkStart w:id="43" w:name="ref-bentley2004random"/>
     <w:p>
       <w:pPr>
         <w:pStyle w:val="Bibliography"/>
@@ -2596,8 +2947,8 @@
         <w:t xml:space="preserve">Bentley R.A., Hahn M.W., Shennan S.J. 2004. Random drift and culture change. Proceedings of the Royal Society of London. Series B: Biological Sciences. 271:1443–1450.</w:t>
       </w:r>
     </w:p>
-    <w:bookmarkEnd w:id="40"/>
-    <w:bookmarkStart w:id="41" w:name="ref-boyd1985culture"/>
+    <w:bookmarkEnd w:id="43"/>
+    <w:bookmarkStart w:id="44" w:name="ref-boyd1985culture"/>
     <w:p>
       <w:pPr>
         <w:pStyle w:val="Bibliography"/>
@@ -2624,8 +2975,8 @@
         <w:t xml:space="preserve">rocess. Chicago: The University of Chicago Press.</w:t>
       </w:r>
     </w:p>
-    <w:bookmarkEnd w:id="41"/>
-    <w:bookmarkStart w:id="42" w:name="ref-bromham2018bayesian"/>
+    <w:bookmarkEnd w:id="44"/>
+    <w:bookmarkStart w:id="45" w:name="ref-bromham2018bayesian"/>
     <w:p>
       <w:pPr>
         <w:pStyle w:val="Bibliography"/>
@@ -2634,8 +2985,27 @@
         <w:t xml:space="preserve">Bromham L., Duchêne S., Hua X., Ritchie A.M., Duchêne D.A., Ho S.Y.W. 2018. Bayesian molecular dating: Opening up the black box. Biological Reviews. 93:1165–1191.</w:t>
       </w:r>
     </w:p>
-    <w:bookmarkEnd w:id="42"/>
-    <w:bookmarkStart w:id="43" w:name="ref-caetano2020comparative"/>
+    <w:bookmarkEnd w:id="45"/>
+    <w:bookmarkStart w:id="46" w:name="ref-Burkner2017"/>
+    <w:p>
+      <w:pPr>
+        <w:pStyle w:val="Bibliography"/>
+      </w:pPr>
+      <w:r>
+        <w:t xml:space="preserve">Bürkner P.-C. 2017.</w:t>
+      </w:r>
+      <w:r>
+        <w:t xml:space="preserve"> </w:t>
+      </w:r>
+      <w:r>
+        <w:t xml:space="preserve">Bayesian Distributional Non-Linear Multilevel Modeling with the R Package brms</w:t>
+      </w:r>
+      <w:r>
+        <w:t xml:space="preserve">. arXiv.:1705.11123.</w:t>
+      </w:r>
+    </w:p>
+    <w:bookmarkEnd w:id="46"/>
+    <w:bookmarkStart w:id="47" w:name="ref-caetano2020comparative"/>
     <w:p>
       <w:pPr>
         <w:pStyle w:val="Bibliography"/>
@@ -2644,8 +3014,27 @@
         <w:t xml:space="preserve">Caetano D.S., Beaulieu J.M. 2020. Comparative analyses of phenotypic sequences using phylogenetic trees. The American Naturalist. 195:E38–E50.</w:t>
       </w:r>
     </w:p>
-    <w:bookmarkEnd w:id="43"/>
-    <w:bookmarkStart w:id="44" w:name="ref-catchpole2003bird"/>
+    <w:bookmarkEnd w:id="47"/>
+    <w:bookmarkStart w:id="48" w:name="ref-Carpenter2017"/>
+    <w:p>
+      <w:pPr>
+        <w:pStyle w:val="Bibliography"/>
+      </w:pPr>
+      <w:r>
+        <w:t xml:space="preserve">Carpenter B., Gelman A., Hoffman M.D., Lee D., Goodrich B., Betancourt M., Brubaker M.A., Guo J., Li P., Riddell A. 2017.</w:t>
+      </w:r>
+      <w:r>
+        <w:t xml:space="preserve"> </w:t>
+      </w:r>
+      <w:r>
+        <w:t xml:space="preserve">Stan: A probabilistic programming language</w:t>
+      </w:r>
+      <w:r>
+        <w:t xml:space="preserve">. Journal of Statistical Software. 76.</w:t>
+      </w:r>
+    </w:p>
+    <w:bookmarkEnd w:id="48"/>
+    <w:bookmarkStart w:id="49" w:name="ref-catchpole2003bird"/>
     <w:p>
       <w:pPr>
         <w:pStyle w:val="Bibliography"/>
@@ -2654,8 +3043,27 @@
         <w:t xml:space="preserve">Catchpole C.K., Slater P.J.B. 2003. Bird song: Biological themes and variations. Cambridge: Cambridge University Press.</w:t>
       </w:r>
     </w:p>
-    <w:bookmarkEnd w:id="44"/>
-    <w:bookmarkStart w:id="45" w:name="ref-cavalli1981cultural"/>
+    <w:bookmarkEnd w:id="49"/>
+    <w:bookmarkStart w:id="50" w:name="ref-TenCate2021a"/>
+    <w:p>
+      <w:pPr>
+        <w:pStyle w:val="Bibliography"/>
+      </w:pPr>
+      <w:r>
+        <w:t xml:space="preserve">Cate C. ten. 2021.</w:t>
+      </w:r>
+      <w:r>
+        <w:t xml:space="preserve"> </w:t>
+      </w:r>
+      <w:r>
+        <w:t xml:space="preserve">Re-evaluating vocal production learning in non-oscine birds</w:t>
+      </w:r>
+      <w:r>
+        <w:t xml:space="preserve">. Philosophical Transactions of the Royal Society B: Biological Sciences. 376:20200249.</w:t>
+      </w:r>
+    </w:p>
+    <w:bookmarkEnd w:id="50"/>
+    <w:bookmarkStart w:id="51" w:name="ref-cavalli1981cultural"/>
     <w:p>
       <w:pPr>
         <w:pStyle w:val="Bibliography"/>
@@ -2664,8 +3072,8 @@
         <w:t xml:space="preserve">Cavalli-Sforza L.L., Feldman M.W. 1981. Cultural transmission and evolution: A quantitative approach. Princeton: Princeton University Press.</w:t>
       </w:r>
     </w:p>
-    <w:bookmarkEnd w:id="45"/>
-    <w:bookmarkStart w:id="46" w:name="ref-chatzou2016multiple"/>
+    <w:bookmarkEnd w:id="51"/>
+    <w:bookmarkStart w:id="52" w:name="ref-chatzou2016multiple"/>
     <w:p>
       <w:pPr>
         <w:pStyle w:val="Bibliography"/>
@@ -2674,8 +3082,8 @@
         <w:t xml:space="preserve">Chatzou M., Magis C., Chang J.-M., Kemena C., Bussotti G., Erb I., Notredame C. 2016. Multiple sequence alignment modeling: Methods and applications. Briefings in Bioinformatics. 17:1009–1023.</w:t>
       </w:r>
     </w:p>
-    <w:bookmarkEnd w:id="46"/>
-    <w:bookmarkStart w:id="47" w:name="ref-collard2006branching"/>
+    <w:bookmarkEnd w:id="52"/>
+    <w:bookmarkStart w:id="53" w:name="ref-collard2006branching"/>
     <w:p>
       <w:pPr>
         <w:pStyle w:val="Bibliography"/>
@@ -2684,8 +3092,8 @@
         <w:t xml:space="preserve">Collard M., Shennan S.J., Tehrani J.J. 2006. Branching, blending, and the evolution of cultural similarities and differences among human populations. Evolution and Human Behavior. 27:169–184.</w:t>
       </w:r>
     </w:p>
-    <w:bookmarkEnd w:id="47"/>
-    <w:bookmarkStart w:id="48" w:name="ref-Darwin1871"/>
+    <w:bookmarkEnd w:id="53"/>
+    <w:bookmarkStart w:id="54" w:name="ref-Darwin1871"/>
     <w:p>
       <w:pPr>
         <w:pStyle w:val="Bibliography"/>
@@ -2703,8 +3111,46 @@
         <w:t xml:space="preserve">. J. Murray.</w:t>
       </w:r>
     </w:p>
-    <w:bookmarkEnd w:id="48"/>
-    <w:bookmarkStart w:id="49" w:name="ref-garland2017song"/>
+    <w:bookmarkEnd w:id="54"/>
+    <w:bookmarkStart w:id="55" w:name="ref-Egnor2016"/>
+    <w:p>
+      <w:pPr>
+        <w:pStyle w:val="Bibliography"/>
+      </w:pPr>
+      <w:r>
+        <w:t xml:space="preserve">Egnor S.E.R., Branson K. 2016.</w:t>
+      </w:r>
+      <w:r>
+        <w:t xml:space="preserve"> </w:t>
+      </w:r>
+      <w:r>
+        <w:t xml:space="preserve">Computational Analysis of Behavior</w:t>
+      </w:r>
+      <w:r>
+        <w:t xml:space="preserve">. http://dx.doi.org/10.1146/annurev-neuro-070815-013845. 39:217–236.</w:t>
+      </w:r>
+    </w:p>
+    <w:bookmarkEnd w:id="55"/>
+    <w:bookmarkStart w:id="56" w:name="ref-Elemans2007"/>
+    <w:p>
+      <w:pPr>
+        <w:pStyle w:val="Bibliography"/>
+      </w:pPr>
+      <w:r>
+        <w:t xml:space="preserve">Elemans C.P.H., Zaccarelli R., Herzel H. 2007.</w:t>
+      </w:r>
+      <w:r>
+        <w:t xml:space="preserve"> </w:t>
+      </w:r>
+      <w:r>
+        <w:t xml:space="preserve">Biomechanics and control of vocalization in a non-songbird</w:t>
+      </w:r>
+      <w:r>
+        <w:t xml:space="preserve">. Journal of The Royal Society Interface. 5:691–703.</w:t>
+      </w:r>
+    </w:p>
+    <w:bookmarkEnd w:id="56"/>
+    <w:bookmarkStart w:id="57" w:name="ref-garland2017song"/>
     <w:p>
       <w:pPr>
         <w:pStyle w:val="Bibliography"/>
@@ -2713,8 +3159,8 @@
         <w:t xml:space="preserve">Garland E.C., Rendell L., Lamoni L., Poole M.M., Noad M.J. 2017. Song hybridization events during revolutionary song change provide insights into cultural transmission in humpback whales. Proceedings of the National Academy of Sciences. 114:7822–7829.</w:t>
       </w:r>
     </w:p>
-    <w:bookmarkEnd w:id="49"/>
-    <w:bookmarkStart w:id="50" w:name="ref-gavryushkina2017bayesian"/>
+    <w:bookmarkEnd w:id="57"/>
+    <w:bookmarkStart w:id="58" w:name="ref-gavryushkina2017bayesian"/>
     <w:p>
       <w:pPr>
         <w:pStyle w:val="Bibliography"/>
@@ -2723,8 +3169,8 @@
         <w:t xml:space="preserve">Gavryushkina A., Heath T.A., Ksepka D.T., Stadler T., Welch D., Drummond A.J. 2017. Bayesian total-evidence dating reveals the recent crown radiation of penguins. Systematic biology. 66:57–73.</w:t>
       </w:r>
     </w:p>
-    <w:bookmarkEnd w:id="50"/>
-    <w:bookmarkStart w:id="51" w:name="ref-gavryushkina2014bayesian"/>
+    <w:bookmarkEnd w:id="58"/>
+    <w:bookmarkStart w:id="59" w:name="ref-gavryushkina2014bayesian"/>
     <w:p>
       <w:pPr>
         <w:pStyle w:val="Bibliography"/>
@@ -2733,8 +3179,8 @@
         <w:t xml:space="preserve">Gavryushkina A., Welch D., Stadler T., Drummond A.J. 2014. Bayesian inference of sampled ancestor trees for epidemiology and fossil calibration. PLoS Computational Biology. 10:e1003919.</w:t>
       </w:r>
     </w:p>
-    <w:bookmarkEnd w:id="51"/>
-    <w:bookmarkStart w:id="52" w:name="ref-gjesfjeld2016competition"/>
+    <w:bookmarkEnd w:id="59"/>
+    <w:bookmarkStart w:id="60" w:name="ref-gjesfjeld2016competition"/>
     <w:p>
       <w:pPr>
         <w:pStyle w:val="Bibliography"/>
@@ -2752,8 +3198,8 @@
         <w:t xml:space="preserve">merican automobiles. Palgrave Communications. 2:1–6.</w:t>
       </w:r>
     </w:p>
-    <w:bookmarkEnd w:id="52"/>
-    <w:bookmarkStart w:id="53" w:name="ref-gjesfjeld2020quantitative"/>
+    <w:bookmarkEnd w:id="60"/>
+    <w:bookmarkStart w:id="61" w:name="ref-gjesfjeld2020quantitative"/>
     <w:p>
       <w:pPr>
         <w:pStyle w:val="Bibliography"/>
@@ -2762,8 +3208,8 @@
         <w:t xml:space="preserve">Gjesfjeld E., Silvestro D., Chang J., Koch B., Foster J.G., Alfaro M.E. 2020. A quantitative workflow for modeling diversification in material culture. PloS one. 15:e0227579.</w:t>
       </w:r>
     </w:p>
-    <w:bookmarkEnd w:id="53"/>
-    <w:bookmarkStart w:id="54" w:name="ref-gray2007pleasures"/>
+    <w:bookmarkEnd w:id="61"/>
+    <w:bookmarkStart w:id="62" w:name="ref-gray2007pleasures"/>
     <w:p>
       <w:pPr>
         <w:pStyle w:val="Bibliography"/>
@@ -2781,8 +3227,8 @@
         <w:t xml:space="preserve">arwinizing culture (with phylogenies). Biological Theory. 2:360–375.</w:t>
       </w:r>
     </w:p>
-    <w:bookmarkEnd w:id="54"/>
-    <w:bookmarkStart w:id="55" w:name="ref-heath2014fossilized"/>
+    <w:bookmarkEnd w:id="62"/>
+    <w:bookmarkStart w:id="63" w:name="ref-heath2014fossilized"/>
     <w:p>
       <w:pPr>
         <w:pStyle w:val="Bibliography"/>
@@ -2791,8 +3237,8 @@
         <w:t xml:space="preserve">Heath T.A., Huelsenbeck J.P., Stadler T. 2014. The fossilized birth–death process for coherent calibration of divergence-time estimates. Proceedings of the National Academy of Sciences. 111:E2957–E2966.</w:t>
       </w:r>
     </w:p>
-    <w:bookmarkEnd w:id="55"/>
-    <w:bookmarkStart w:id="56" w:name="ref-jesmer2018ungulate"/>
+    <w:bookmarkEnd w:id="63"/>
+    <w:bookmarkStart w:id="64" w:name="ref-jesmer2018ungulate"/>
     <w:p>
       <w:pPr>
         <w:pStyle w:val="Bibliography"/>
@@ -2810,8 +3256,8 @@
         <w:t xml:space="preserve">vidence of social learning from translocated animals. Science. 361:1023–1025.</w:t>
       </w:r>
     </w:p>
-    <w:bookmarkEnd w:id="56"/>
-    <w:bookmarkStart w:id="57" w:name="ref-katoh2002mafft"/>
+    <w:bookmarkEnd w:id="64"/>
+    <w:bookmarkStart w:id="65" w:name="ref-katoh2002mafft"/>
     <w:p>
       <w:pPr>
         <w:pStyle w:val="Bibliography"/>
@@ -2838,8 +3284,8 @@
         <w:t xml:space="preserve">ourier transform. Nucleic acids research. 30:3059–3066.</w:t>
       </w:r>
     </w:p>
-    <w:bookmarkEnd w:id="57"/>
-    <w:bookmarkStart w:id="58" w:name="ref-katoh2013mafft"/>
+    <w:bookmarkEnd w:id="65"/>
+    <w:bookmarkStart w:id="66" w:name="ref-katoh2013mafft"/>
     <w:p>
       <w:pPr>
         <w:pStyle w:val="Bibliography"/>
@@ -2860,8 +3306,27 @@
         <w:t xml:space="preserve">multiple sequence alignment software version 7: Improvements in performance and usability. Molecular Biology and Evolution. 30:772–780.</w:t>
       </w:r>
     </w:p>
-    <w:bookmarkEnd w:id="58"/>
-    <w:bookmarkStart w:id="59" w:name="ref-kempe2012experimental"/>
+    <w:bookmarkEnd w:id="66"/>
+    <w:bookmarkStart w:id="67" w:name="ref-Keen2021"/>
+    <w:p>
+      <w:pPr>
+        <w:pStyle w:val="Bibliography"/>
+      </w:pPr>
+      <w:r>
+        <w:t xml:space="preserve">Keen S.C., Odom K.J., Webster M.S., Kohn G.M., Wright T.F., Araya-Salas M. 2021.</w:t>
+      </w:r>
+      <w:r>
+        <w:t xml:space="preserve"> </w:t>
+      </w:r>
+      <w:r>
+        <w:t xml:space="preserve">A machine learning approach for classifying and quantifying acoustic diversity</w:t>
+      </w:r>
+      <w:r>
+        <w:t xml:space="preserve">. Methods in Ecology and Evolution. 12:1213–1225.</w:t>
+      </w:r>
+    </w:p>
+    <w:bookmarkEnd w:id="67"/>
+    <w:bookmarkStart w:id="68" w:name="ref-kempe2012experimental"/>
     <w:p>
       <w:pPr>
         <w:pStyle w:val="Bibliography"/>
@@ -2879,8 +3344,8 @@
         <w:t xml:space="preserve">cheulean handaxe size. PLoS One. 7:e48333.</w:t>
       </w:r>
     </w:p>
-    <w:bookmarkEnd w:id="59"/>
-    <w:bookmarkStart w:id="60" w:name="ref-Kershenbaum2014b"/>
+    <w:bookmarkEnd w:id="68"/>
+    <w:bookmarkStart w:id="69" w:name="ref-Kershenbaum2014b"/>
     <w:p>
       <w:pPr>
         <w:pStyle w:val="Bibliography"/>
@@ -2898,8 +3363,8 @@
         <w:t xml:space="preserve">. Biological Reviews. 91:13–52.</w:t>
       </w:r>
     </w:p>
-    <w:bookmarkEnd w:id="60"/>
-    <w:bookmarkStart w:id="61" w:name="ref-kidwell2002quality"/>
+    <w:bookmarkEnd w:id="69"/>
+    <w:bookmarkStart w:id="70" w:name="ref-kidwell2002quality"/>
     <w:p>
       <w:pPr>
         <w:pStyle w:val="Bibliography"/>
@@ -2908,8 +3373,8 @@
         <w:t xml:space="preserve">Kidwell S.M., Holland S.M. 2002. The quality of the fossil record: Implications for evolutionary analyses. Annual Review of Ecology and Systematics. 33:561–588.</w:t>
       </w:r>
     </w:p>
-    <w:bookmarkEnd w:id="61"/>
-    <w:bookmarkStart w:id="62" w:name="ref-laland2003animals"/>
+    <w:bookmarkEnd w:id="70"/>
+    <w:bookmarkStart w:id="71" w:name="ref-laland2003animals"/>
     <w:p>
       <w:pPr>
         <w:pStyle w:val="Bibliography"/>
@@ -2918,8 +3383,8 @@
         <w:t xml:space="preserve">Laland K.N., Hoppitt W. 2003. Do animals have culture? Evolutionary Anthropology: Issues, News, and Reviews: Issues, News, and Reviews. 12:150–159.</w:t>
       </w:r>
     </w:p>
-    <w:bookmarkEnd w:id="62"/>
-    <w:bookmarkStart w:id="63" w:name="ref-laland1997shoaling"/>
+    <w:bookmarkEnd w:id="71"/>
+    <w:bookmarkStart w:id="72" w:name="ref-laland1997shoaling"/>
     <w:p>
       <w:pPr>
         <w:pStyle w:val="Bibliography"/>
@@ -2928,8 +3393,8 @@
         <w:t xml:space="preserve">Laland K.N., Williams K. 1997. Shoaling generates social learning of foraging information in guppies. Animal Behaviour. 53:1161–1169.</w:t>
       </w:r>
     </w:p>
-    <w:bookmarkEnd w:id="63"/>
-    <w:bookmarkStart w:id="64" w:name="ref-Ligon2018"/>
+    <w:bookmarkEnd w:id="72"/>
+    <w:bookmarkStart w:id="73" w:name="ref-Ligon2018"/>
     <w:p>
       <w:pPr>
         <w:pStyle w:val="Bibliography"/>
@@ -2947,8 +3412,8 @@
         <w:t xml:space="preserve">. PLOS Biology. 16:e2006962.</w:t>
       </w:r>
     </w:p>
-    <w:bookmarkEnd w:id="64"/>
-    <w:bookmarkStart w:id="65" w:name="ref-Loeytynoja2012"/>
+    <w:bookmarkEnd w:id="73"/>
+    <w:bookmarkStart w:id="74" w:name="ref-Loeytynoja2012"/>
     <w:p>
       <w:pPr>
         <w:pStyle w:val="Bibliography"/>
@@ -3011,8 +3476,8 @@
         <w:t xml:space="preserve">verview. In: Anisimova M., editor. Evolutionary genomics: Statistical and computational methods, volume 1. Totowa, NJ: Humana Press. p. 203–235.</w:t>
       </w:r>
     </w:p>
-    <w:bookmarkEnd w:id="65"/>
-    <w:bookmarkStart w:id="66" w:name="ref-luncz2014tradition"/>
+    <w:bookmarkEnd w:id="74"/>
+    <w:bookmarkStart w:id="75" w:name="ref-luncz2014tradition"/>
     <w:p>
       <w:pPr>
         <w:pStyle w:val="Bibliography"/>
@@ -3021,8 +3486,8 @@
         <w:t xml:space="preserve">Luncz L.V., Boesch C. 2014. Tradition over trend: Neighboring chimpanzee communities maintain differences in cultural behavior despite frequent immigration of adult females. American Journal of Primatology. 76:649–657.</w:t>
       </w:r>
     </w:p>
-    <w:bookmarkEnd w:id="66"/>
-    <w:bookmarkStart w:id="67" w:name="ref-lunter2005bayesian"/>
+    <w:bookmarkEnd w:id="75"/>
+    <w:bookmarkStart w:id="76" w:name="ref-lunter2005bayesian"/>
     <w:p>
       <w:pPr>
         <w:pStyle w:val="Bibliography"/>
@@ -3031,8 +3496,8 @@
         <w:t xml:space="preserve">Lunter G., Miklós I., Drummond A., Jensen J.L., Hein J. 2005. Bayesian coestimation of phylogeny and sequence alignment. Bmc Bioinformatics. 6:1–10.</w:t>
       </w:r>
     </w:p>
-    <w:bookmarkEnd w:id="67"/>
-    <w:bookmarkStart w:id="68" w:name="ref-lutzoni2000integrating"/>
+    <w:bookmarkEnd w:id="76"/>
+    <w:bookmarkStart w:id="77" w:name="ref-lutzoni2000integrating"/>
     <w:p>
       <w:pPr>
         <w:pStyle w:val="Bibliography"/>
@@ -3053,8 +3518,8 @@
         <w:t xml:space="preserve">sequences in phylogenetic analyses without violating positional homology. Systematic Biology. 49:628–651.</w:t>
       </w:r>
     </w:p>
-    <w:bookmarkEnd w:id="68"/>
-    <w:bookmarkStart w:id="69" w:name="ref-mesoudi2017pursuing"/>
+    <w:bookmarkEnd w:id="77"/>
+    <w:bookmarkStart w:id="78" w:name="ref-mesoudi2017pursuing"/>
     <w:p>
       <w:pPr>
         <w:pStyle w:val="Bibliography"/>
@@ -3081,8 +3546,8 @@
         <w:t xml:space="preserve">rospects for a science of cultural evolution. Proceedings of the National Academy of Sciences. 114:7853–7860.</w:t>
       </w:r>
     </w:p>
-    <w:bookmarkEnd w:id="69"/>
-    <w:bookmarkStart w:id="70" w:name="ref-morlon2014phylogenetic"/>
+    <w:bookmarkEnd w:id="78"/>
+    <w:bookmarkStart w:id="79" w:name="ref-morlon2014phylogenetic"/>
     <w:p>
       <w:pPr>
         <w:pStyle w:val="Bibliography"/>
@@ -3091,8 +3556,27 @@
         <w:t xml:space="preserve">Morlon H. 2014. Phylogenetic approaches for studying diversification. Ecology Letters. 17:508–525.</w:t>
       </w:r>
     </w:p>
-    <w:bookmarkEnd w:id="70"/>
-    <w:bookmarkStart w:id="71" w:name="ref-payne1971songs"/>
+    <w:bookmarkEnd w:id="79"/>
+    <w:bookmarkStart w:id="80" w:name="ref-Odom2021"/>
+    <w:p>
+      <w:pPr>
+        <w:pStyle w:val="Bibliography"/>
+      </w:pPr>
+      <w:r>
+        <w:t xml:space="preserve">Odom K.J., Araya-Salas M., Morano J.L., Ligon R.A., Leighton G.M., Taff C.C., Dalziell A.H., Billings A.C., Germain R.R., Pardo M., Andrade L.G. de, Hedwig D., Keen S.C., Shiu Y., Charif R.A., Webster M.S., Rice A.N. 2021.</w:t>
+      </w:r>
+      <w:r>
+        <w:t xml:space="preserve"> </w:t>
+      </w:r>
+      <w:r>
+        <w:t xml:space="preserve">Comparative bioacoustics: a roadmap for quantifying and comparing animal sounds across diverse taxa</w:t>
+      </w:r>
+      <w:r>
+        <w:t xml:space="preserve">. Biological Reviews. 96:1135–1159.</w:t>
+      </w:r>
+    </w:p>
+    <w:bookmarkEnd w:id="80"/>
+    <w:bookmarkStart w:id="81" w:name="ref-payne1971songs"/>
     <w:p>
       <w:pPr>
         <w:pStyle w:val="Bibliography"/>
@@ -3101,8 +3585,8 @@
         <w:t xml:space="preserve">Payne R.S., McVay S. 1971. Songs of humpback whales. Science. 173:585–597.</w:t>
       </w:r>
     </w:p>
-    <w:bookmarkEnd w:id="71"/>
-    <w:bookmarkStart w:id="72" w:name="ref-perreault2012pace"/>
+    <w:bookmarkEnd w:id="81"/>
+    <w:bookmarkStart w:id="82" w:name="ref-perreault2012pace"/>
     <w:p>
       <w:pPr>
         <w:pStyle w:val="Bibliography"/>
@@ -3111,8 +3595,8 @@
         <w:t xml:space="preserve">Perreault C. 2012. The pace of cultural evolution. PLoS One. 7:e45150.</w:t>
       </w:r>
     </w:p>
-    <w:bookmarkEnd w:id="72"/>
-    <w:bookmarkStart w:id="73" w:name="ref-philippe2003horizontal"/>
+    <w:bookmarkEnd w:id="82"/>
+    <w:bookmarkStart w:id="83" w:name="ref-philippe2003horizontal"/>
     <w:p>
       <w:pPr>
         <w:pStyle w:val="Bibliography"/>
@@ -3121,8 +3605,27 @@
         <w:t xml:space="preserve">Philippe H., Douady C.J. 2003. Horizontal gene transfer and phylogenetics. Current Opinion in Microbiology. 6:498–505.</w:t>
       </w:r>
     </w:p>
-    <w:bookmarkEnd w:id="73"/>
-    <w:bookmarkStart w:id="74" w:name="ref-rama2018three"/>
+    <w:bookmarkEnd w:id="83"/>
+    <w:bookmarkStart w:id="84" w:name="ref-Team2021"/>
+    <w:p>
+      <w:pPr>
+        <w:pStyle w:val="Bibliography"/>
+      </w:pPr>
+      <w:r>
+        <w:t xml:space="preserve">R Core Team. 2021.</w:t>
+      </w:r>
+      <w:r>
+        <w:t xml:space="preserve"> </w:t>
+      </w:r>
+      <w:r>
+        <w:t xml:space="preserve">R: A Language and Environment for Statistical Computing. R Foundation for Statistical Computing, 2021</w:t>
+      </w:r>
+      <w:r>
+        <w:t xml:space="preserve">.</w:t>
+      </w:r>
+    </w:p>
+    <w:bookmarkEnd w:id="84"/>
+    <w:bookmarkStart w:id="85" w:name="ref-rama2018three"/>
     <w:p>
       <w:pPr>
         <w:pStyle w:val="Bibliography"/>
@@ -3131,8 +3634,8 @@
         <w:t xml:space="preserve">Rama T. 2018. Three tree priors and five datasets: A study of indo-european phylogenetics. Language Dynamics and Change. 8:182–218.</w:t>
       </w:r>
     </w:p>
-    <w:bookmarkEnd w:id="74"/>
-    <w:bookmarkStart w:id="75" w:name="ref-redelings2005joint"/>
+    <w:bookmarkEnd w:id="85"/>
+    <w:bookmarkStart w:id="86" w:name="ref-redelings2005joint"/>
     <w:p>
       <w:pPr>
         <w:pStyle w:val="Bibliography"/>
@@ -3150,8 +3653,8 @@
         <w:t xml:space="preserve">ayesian estimation of alignment and phylogeny. Systematic biology. 54:401–418.</w:t>
       </w:r>
     </w:p>
-    <w:bookmarkEnd w:id="75"/>
-    <w:bookmarkStart w:id="76" w:name="ref-ritchie2019influence"/>
+    <w:bookmarkEnd w:id="86"/>
+    <w:bookmarkStart w:id="87" w:name="ref-ritchie2019influence"/>
     <w:p>
       <w:pPr>
         <w:pStyle w:val="Bibliography"/>
@@ -3160,8 +3663,8 @@
         <w:t xml:space="preserve">Ritchie A.M., Ho S.Y.W. 2019. Influence of the tree prior and sampling scale on bayesian phylogenetic estimates of the origin times of language families. Journal of Language Evolution. 4:108–123.</w:t>
       </w:r>
     </w:p>
-    <w:bookmarkEnd w:id="76"/>
-    <w:bookmarkStart w:id="77" w:name="ref-Rivera-Caceres2016"/>
+    <w:bookmarkEnd w:id="87"/>
+    <w:bookmarkStart w:id="88" w:name="ref-Rivera-Caceres2016"/>
     <w:p>
       <w:pPr>
         <w:pStyle w:val="Bibliography"/>
@@ -3179,8 +3682,27 @@
         <w:t xml:space="preserve">. Proceedings of the Royal Society B: Biological Sciences. 283.</w:t>
       </w:r>
     </w:p>
-    <w:bookmarkEnd w:id="77"/>
-    <w:bookmarkStart w:id="78" w:name="ref-sagart2019dated"/>
+    <w:bookmarkEnd w:id="88"/>
+    <w:bookmarkStart w:id="89" w:name="ref-Robinson"/>
+    <w:p>
+      <w:pPr>
+        <w:pStyle w:val="Bibliography"/>
+      </w:pPr>
+      <w:r>
+        <w:t xml:space="preserve">Robinson D., Biosciences L.F.-.M., 1981 undefined.</w:t>
+      </w:r>
+      <w:r>
+        <w:t xml:space="preserve"> </w:t>
+      </w:r>
+      <w:r>
+        <w:t xml:space="preserve">Comparison of phylogenetic trees</w:t>
+      </w:r>
+      <w:r>
+        <w:t xml:space="preserve">. Elsevier.</w:t>
+      </w:r>
+    </w:p>
+    <w:bookmarkEnd w:id="89"/>
+    <w:bookmarkStart w:id="90" w:name="ref-sagart2019dated"/>
     <w:p>
       <w:pPr>
         <w:pStyle w:val="Bibliography"/>
@@ -3204,8 +3726,27 @@
         <w:t xml:space="preserve">ibetan. Proceedings of the National Academy of Sciences. 116:10317–10322.</w:t>
       </w:r>
     </w:p>
-    <w:bookmarkEnd w:id="78"/>
-    <w:bookmarkStart w:id="79" w:name="ref-stadler2013dating"/>
+    <w:bookmarkEnd w:id="90"/>
+    <w:bookmarkStart w:id="91" w:name="ref-Schliep2011"/>
+    <w:p>
+      <w:pPr>
+        <w:pStyle w:val="Bibliography"/>
+      </w:pPr>
+      <w:r>
+        <w:t xml:space="preserve">Schliep K.P. 2011.</w:t>
+      </w:r>
+      <w:r>
+        <w:t xml:space="preserve"> </w:t>
+      </w:r>
+      <w:r>
+        <w:t xml:space="preserve">phangorn: phylogenetic analysis in R</w:t>
+      </w:r>
+      <w:r>
+        <w:t xml:space="preserve">. Bioinformatics. 27:592–593.</w:t>
+      </w:r>
+    </w:p>
+    <w:bookmarkEnd w:id="91"/>
+    <w:bookmarkStart w:id="92" w:name="ref-stadler2013dating"/>
     <w:p>
       <w:pPr>
         <w:pStyle w:val="Bibliography"/>
@@ -3214,8 +3755,8 @@
         <w:t xml:space="preserve">Stadler T., Yang Z. 2013. Dating phylogenies with sequentially sampled tips. Systematic biology. 62:674–688.</w:t>
       </w:r>
     </w:p>
-    <w:bookmarkEnd w:id="79"/>
-    <w:bookmarkStart w:id="80" w:name="ref-Biologla1979"/>
+    <w:bookmarkEnd w:id="92"/>
+    <w:bookmarkStart w:id="93" w:name="ref-stiles-wolf1979"/>
     <w:p>
       <w:pPr>
         <w:pStyle w:val="Bibliography"/>
@@ -3233,8 +3774,8 @@
         <w:t xml:space="preserve">. Ornithological Monographs. 27.</w:t>
       </w:r>
     </w:p>
-    <w:bookmarkEnd w:id="80"/>
-    <w:bookmarkStart w:id="81" w:name="ref-warnow2021revisiting"/>
+    <w:bookmarkEnd w:id="93"/>
+    <w:bookmarkStart w:id="94" w:name="ref-warnow2021revisiting"/>
     <w:p>
       <w:pPr>
         <w:pStyle w:val="Bibliography"/>
@@ -3288,8 +3829,8 @@
         <w:t xml:space="preserve">ethods. Multiple sequence alignment. Springer. p. 299–317.</w:t>
       </w:r>
     </w:p>
-    <w:bookmarkEnd w:id="81"/>
-    <w:bookmarkStart w:id="82" w:name="ref-whiten2005conformity"/>
+    <w:bookmarkEnd w:id="94"/>
+    <w:bookmarkStart w:id="95" w:name="ref-whiten2005conformity"/>
     <w:p>
       <w:pPr>
         <w:pStyle w:val="Bibliography"/>
@@ -3298,8 +3839,8 @@
         <w:t xml:space="preserve">Whiten A., Horner V., De Waal F.B.M. 2005. Conformity to cultural norms of tool use in chimpanzees. Nature. 437:737–740.</w:t>
       </w:r>
     </w:p>
-    <w:bookmarkEnd w:id="82"/>
-    <w:bookmarkStart w:id="83" w:name="ref-williams2013three"/>
+    <w:bookmarkEnd w:id="95"/>
+    <w:bookmarkStart w:id="96" w:name="ref-williams2013three"/>
     <w:p>
       <w:pPr>
         <w:pStyle w:val="Bibliography"/>
@@ -3317,8 +3858,8 @@
         <w:t xml:space="preserve">avannah sparrow songs. Animal Behaviour. 85:213–223.</w:t>
       </w:r>
     </w:p>
-    <w:bookmarkEnd w:id="83"/>
-    <w:bookmarkStart w:id="84" w:name="ref-yang2012molecular"/>
+    <w:bookmarkEnd w:id="96"/>
+    <w:bookmarkStart w:id="97" w:name="ref-yang2012molecular"/>
     <w:p>
       <w:pPr>
         <w:pStyle w:val="Bibliography"/>
@@ -3327,8 +3868,8 @@
         <w:t xml:space="preserve">Yang Z., Rannala B. 2012. Molecular phylogenetics: Principles and practice. Nature Reviews Genetics. 13:303–314.</w:t>
       </w:r>
     </w:p>
-    <w:bookmarkEnd w:id="84"/>
-    <w:bookmarkStart w:id="85" w:name="ref-zhang2016total"/>
+    <w:bookmarkEnd w:id="97"/>
+    <w:bookmarkStart w:id="98" w:name="ref-zhang2016total"/>
     <w:p>
       <w:pPr>
         <w:pStyle w:val="Bibliography"/>
@@ -3337,8 +3878,8 @@
         <w:t xml:space="preserve">Zhang C., Stadler T., Klopfstein S., Heath T.A., Ronquist F. 2016. Total-evidence dating under the fossilized birth–death process. Systematic Biology. 65:228–249.</w:t>
       </w:r>
     </w:p>
-    <w:bookmarkEnd w:id="85"/>
-    <w:bookmarkStart w:id="86" w:name="ref-zhang2020dated"/>
+    <w:bookmarkEnd w:id="98"/>
+    <w:bookmarkStart w:id="99" w:name="ref-zhang2020dated"/>
     <w:p>
       <w:pPr>
         <w:pStyle w:val="Bibliography"/>
@@ -3347,9 +3888,9 @@
         <w:t xml:space="preserve">Zhang H., Ji T., Pagel M., Mace R. 2020. Dated phylogeny suggests early neolithic origin of sino-tibetan languages. Scientific reports. 10:1–8.</w:t>
       </w:r>
     </w:p>
-    <w:bookmarkEnd w:id="86"/>
-    <w:bookmarkEnd w:id="87"/>
-    <w:bookmarkEnd w:id="88"/>
+    <w:bookmarkEnd w:id="99"/>
+    <w:bookmarkEnd w:id="100"/>
+    <w:bookmarkEnd w:id="101"/>
     <w:sectPr/>
   </w:body>
 </w:document>
@@ -3381,7 +3922,7 @@
 <file path=word/numbering.xml><?xml version="1.0" encoding="utf-8"?>
 <w:numbering xmlns:w="http://schemas.openxmlformats.org/wordprocessingml/2006/main">
   <w:abstractNum w:abstractNumId="990">
-    <w:nsid w:val="2c1ae401"/>
+    <w:nsid w:val="A990"/>
     <w:multiLevelType w:val="multilevel"/>
     <w:lvl w:ilvl="0">
       <w:numFmt w:val="bullet"/>
@@ -3467,10 +4008,10 @@
   <w:docDefaults>
     <w:rPrDefault>
       <w:rPr>
-        <w:rFonts w:asciiTheme="minorHAnsi" w:eastAsiaTheme="minorHAnsi" w:hAnsiTheme="minorHAnsi" w:cstheme="minorBidi"/>
+        <w:rFonts w:asciiTheme="minorHAnsi" w:cstheme="minorBidi" w:eastAsiaTheme="minorHAnsi" w:hAnsiTheme="minorHAnsi"/>
         <w:sz w:val="24"/>
         <w:szCs w:val="24"/>
-        <w:lang w:val="en-US" w:eastAsia="en-US" w:bidi="ar-SA"/>
+        <w:lang w:bidi="ar-SA" w:eastAsia="en-US" w:val="en-US"/>
       </w:rPr>
     </w:rPrDefault>
     <w:pPrDefault>
@@ -3479,35 +4020,35 @@
       </w:pPr>
     </w:pPrDefault>
   </w:docDefaults>
-  <w:latentStyles w:defLockedState="0" w:defUIPriority="0" w:defSemiHidden="0" w:defUnhideWhenUsed="0" w:defQFormat="0" w:count="276"/>
-  <w:style w:type="paragraph" w:default="1" w:styleId="Normal">
+  <w:latentStyles w:count="276" w:defLockedState="0" w:defQFormat="0" w:defSemiHidden="0" w:defUIPriority="0" w:defUnhideWhenUsed="0"/>
+  <w:style w:default="1" w:styleId="Normal" w:type="paragraph">
     <w:name w:val="Normal"/>
     <w:qFormat/>
   </w:style>
-  <w:style w:type="paragraph" w:styleId="BodyText">
+  <w:style w:styleId="BodyText" w:type="paragraph">
     <w:name w:val="Body Text"/>
     <w:basedOn w:val="Normal"/>
     <w:link w:val="BodyTextChar"/>
     <w:pPr>
-      <w:spacing w:before="180" w:after="180"/>
+      <w:spacing w:after="180" w:before="180"/>
     </w:pPr>
     <w:qFormat/>
   </w:style>
-  <w:style w:type="paragraph" w:customStyle="1" w:styleId="FirstParagraph">
+  <w:style w:customStyle="1" w:styleId="FirstParagraph" w:type="paragraph">
     <w:name w:val="First Paragraph"/>
     <w:basedOn w:val="BodyText"/>
     <w:next w:val="BodyText"/>
     <w:qFormat/>
   </w:style>
-  <w:style w:type="paragraph" w:customStyle="1" w:styleId="Compact">
+  <w:style w:customStyle="1" w:styleId="Compact" w:type="paragraph">
     <w:name w:val="Compact"/>
     <w:basedOn w:val="BodyText"/>
     <w:qFormat/>
     <w:pPr>
-      <w:spacing w:before="36" w:after="36"/>
+      <w:spacing w:after="36" w:before="36"/>
     </w:pPr>
   </w:style>
-  <w:style w:type="paragraph" w:styleId="Title">
+  <w:style w:styleId="Title" w:type="paragraph">
     <w:name w:val="Title"/>
     <w:basedOn w:val="Normal"/>
     <w:next w:val="BodyText"/>
@@ -3515,19 +4056,19 @@
     <w:pPr>
       <w:keepNext/>
       <w:keepLines/>
-      <w:spacing w:before="480" w:after="240"/>
+      <w:spacing w:after="240" w:before="480"/>
       <w:jc w:val="center"/>
     </w:pPr>
     <w:rPr>
-      <w:rFonts w:asciiTheme="majorHAnsi" w:eastAsiaTheme="majorEastAsia" w:hAnsiTheme="majorHAnsi" w:cstheme="majorBidi"/>
+      <w:rFonts w:asciiTheme="majorHAnsi" w:cstheme="majorBidi" w:eastAsiaTheme="majorEastAsia" w:hAnsiTheme="majorHAnsi"/>
       <w:b/>
       <w:bCs/>
-      <w:color w:val="345A8A" w:themeColor="accent1" w:themeShade="B5"/>
+      <w:color w:themeColor="accent1" w:themeShade="B5" w:val="345A8A"/>
       <w:sz w:val="36"/>
       <w:szCs w:val="36"/>
     </w:rPr>
   </w:style>
-  <w:style w:type="paragraph" w:styleId="Subtitle">
+  <w:style w:styleId="Subtitle" w:type="paragraph">
     <w:name w:val="Subtitle"/>
     <w:basedOn w:val="Title"/>
     <w:next w:val="BodyText"/>
@@ -3535,7 +4076,7 @@
     <w:pPr>
       <w:keepNext/>
       <w:keepLines/>
-      <w:spacing w:before="240" w:after="240"/>
+      <w:spacing w:after="240" w:before="240"/>
       <w:jc w:val="center"/>
     </w:pPr>
     <w:rPr>
@@ -3543,7 +4084,7 @@
       <w:szCs w:val="30"/>
     </w:rPr>
   </w:style>
-  <w:style w:type="paragraph" w:customStyle="1" w:styleId="Author">
+  <w:style w:customStyle="1" w:styleId="Author" w:type="paragraph">
     <w:name w:val="Author"/>
     <w:next w:val="BodyText"/>
     <w:qFormat/>
@@ -3553,7 +4094,7 @@
       <w:jc w:val="center"/>
     </w:pPr>
   </w:style>
-  <w:style w:type="paragraph" w:styleId="Date">
+  <w:style w:styleId="Date" w:type="paragraph">
     <w:name w:val="Date"/>
     <w:next w:val="BodyText"/>
     <w:qFormat/>
@@ -3563,7 +4104,7 @@
       <w:jc w:val="center"/>
     </w:pPr>
   </w:style>
-  <w:style w:type="paragraph" w:customStyle="1" w:styleId="Abstract">
+  <w:style w:customStyle="1" w:styleId="Abstract" w:type="paragraph">
     <w:name w:val="Abstract"/>
     <w:basedOn w:val="Normal"/>
     <w:next w:val="BodyText"/>
@@ -3571,14 +4112,14 @@
     <w:pPr>
       <w:keepNext/>
       <w:keepLines/>
-      <w:spacing w:before="300" w:after="300"/>
+      <w:spacing w:after="300" w:before="300"/>
     </w:pPr>
     <w:rPr>
       <w:sz w:val="20"/>
       <w:szCs w:val="20"/>
     </w:rPr>
   </w:style>
-  <w:style w:type="paragraph" w:styleId="Bibliography">
+  <w:style w:styleId="Bibliography" w:type="paragraph">
     <w:name w:val="Bibliography"/>
     <w:basedOn w:val="Normal"/>
     <w:next w:val="Bibliography"/>
@@ -3586,7 +4127,7 @@
     <w:pPr/>
     <w:rPr/>
   </w:style>
-  <w:style w:type="paragraph" w:styleId="Heading1">
+  <w:style w:styleId="Heading1" w:type="paragraph">
     <w:name w:val="Heading 1"/>
     <w:basedOn w:val="Normal"/>
     <w:next w:val="BodyText"/>
@@ -3595,19 +4136,19 @@
     <w:pPr>
       <w:keepNext/>
       <w:keepLines/>
-      <w:spacing w:before="480" w:after="0"/>
+      <w:spacing w:after="0" w:before="480"/>
       <w:outlineLvl w:val="0"/>
     </w:pPr>
     <w:rPr>
-      <w:rFonts w:asciiTheme="majorHAnsi" w:eastAsiaTheme="majorEastAsia" w:hAnsiTheme="majorHAnsi" w:cstheme="majorBidi"/>
+      <w:rFonts w:asciiTheme="majorHAnsi" w:cstheme="majorBidi" w:eastAsiaTheme="majorEastAsia" w:hAnsiTheme="majorHAnsi"/>
       <w:b/>
       <w:bCs/>
-      <w:color w:val="4F81BD" w:themeColor="accent1"/>
+      <w:color w:themeColor="accent1" w:val="4F81BD"/>
       <w:sz w:val="32"/>
       <w:szCs w:val="32"/>
     </w:rPr>
   </w:style>
-  <w:style w:type="paragraph" w:styleId="Heading2">
+  <w:style w:styleId="Heading2" w:type="paragraph">
     <w:name w:val="Heading 2"/>
     <w:basedOn w:val="Normal"/>
     <w:next w:val="BodyText"/>
@@ -3617,19 +4158,19 @@
     <w:pPr>
       <w:keepNext/>
       <w:keepLines/>
-      <w:spacing w:before="200" w:after="0"/>
+      <w:spacing w:after="0" w:before="200"/>
       <w:outlineLvl w:val="1"/>
     </w:pPr>
     <w:rPr>
-      <w:rFonts w:asciiTheme="majorHAnsi" w:eastAsiaTheme="majorEastAsia" w:hAnsiTheme="majorHAnsi" w:cstheme="majorBidi"/>
+      <w:rFonts w:asciiTheme="majorHAnsi" w:cstheme="majorBidi" w:eastAsiaTheme="majorEastAsia" w:hAnsiTheme="majorHAnsi"/>
       <w:b/>
       <w:bCs/>
-      <w:color w:val="4F81BD" w:themeColor="accent1"/>
+      <w:color w:themeColor="accent1" w:val="4F81BD"/>
       <w:sz w:val="28"/>
       <w:szCs w:val="28"/>
     </w:rPr>
   </w:style>
-  <w:style w:type="paragraph" w:styleId="Heading3">
+  <w:style w:styleId="Heading3" w:type="paragraph">
     <w:name w:val="Heading 3"/>
     <w:basedOn w:val="Normal"/>
     <w:next w:val="BodyText"/>
@@ -3639,19 +4180,19 @@
     <w:pPr>
       <w:keepNext/>
       <w:keepLines/>
-      <w:spacing w:before="200" w:after="0"/>
+      <w:spacing w:after="0" w:before="200"/>
       <w:outlineLvl w:val="2"/>
     </w:pPr>
     <w:rPr>
-      <w:rFonts w:asciiTheme="majorHAnsi" w:eastAsiaTheme="majorEastAsia" w:hAnsiTheme="majorHAnsi" w:cstheme="majorBidi"/>
+      <w:rFonts w:asciiTheme="majorHAnsi" w:cstheme="majorBidi" w:eastAsiaTheme="majorEastAsia" w:hAnsiTheme="majorHAnsi"/>
       <w:b/>
       <w:bCs/>
-      <w:color w:val="4F81BD" w:themeColor="accent1"/>
+      <w:color w:themeColor="accent1" w:val="4F81BD"/>
       <w:sz w:val="24"/>
       <w:szCs w:val="24"/>
     </w:rPr>
   </w:style>
-  <w:style w:type="paragraph" w:styleId="Heading4">
+  <w:style w:styleId="Heading4" w:type="paragraph">
     <w:name w:val="Heading 4"/>
     <w:basedOn w:val="Normal"/>
     <w:next w:val="BodyText"/>
@@ -3661,19 +4202,19 @@
     <w:pPr>
       <w:keepNext/>
       <w:keepLines/>
-      <w:spacing w:before="200" w:after="0"/>
+      <w:spacing w:after="0" w:before="200"/>
       <w:outlineLvl w:val="3"/>
     </w:pPr>
     <w:rPr>
-      <w:rFonts w:asciiTheme="majorHAnsi" w:eastAsiaTheme="majorEastAsia" w:hAnsiTheme="majorHAnsi" w:cstheme="majorBidi"/>
+      <w:rFonts w:asciiTheme="majorHAnsi" w:cstheme="majorBidi" w:eastAsiaTheme="majorEastAsia" w:hAnsiTheme="majorHAnsi"/>
       <w:i/>
       <w:bCs/>
-      <w:color w:val="4F81BD" w:themeColor="accent1"/>
+      <w:color w:themeColor="accent1" w:val="4F81BD"/>
       <w:sz w:val="24"/>
       <w:szCs w:val="24"/>
     </w:rPr>
   </w:style>
-  <w:style w:type="paragraph" w:styleId="Heading5">
+  <w:style w:styleId="Heading5" w:type="paragraph">
     <w:name w:val="Heading 5"/>
     <w:basedOn w:val="Normal"/>
     <w:next w:val="BodyText"/>
@@ -3683,18 +4224,18 @@
     <w:pPr>
       <w:keepNext/>
       <w:keepLines/>
-      <w:spacing w:before="200" w:after="0"/>
+      <w:spacing w:after="0" w:before="200"/>
       <w:outlineLvl w:val="4"/>
     </w:pPr>
     <w:rPr>
-      <w:rFonts w:asciiTheme="majorHAnsi" w:eastAsiaTheme="majorEastAsia" w:hAnsiTheme="majorHAnsi" w:cstheme="majorBidi"/>
+      <w:rFonts w:asciiTheme="majorHAnsi" w:cstheme="majorBidi" w:eastAsiaTheme="majorEastAsia" w:hAnsiTheme="majorHAnsi"/>
       <w:iCs/>
-      <w:color w:val="4F81BD" w:themeColor="accent1"/>
+      <w:color w:themeColor="accent1" w:val="4F81BD"/>
       <w:sz w:val="24"/>
       <w:szCs w:val="24"/>
     </w:rPr>
   </w:style>
-  <w:style w:type="paragraph" w:styleId="Heading6">
+  <w:style w:styleId="Heading6" w:type="paragraph">
     <w:name w:val="Heading 6"/>
     <w:basedOn w:val="Normal"/>
     <w:next w:val="BodyText"/>
@@ -3704,17 +4245,17 @@
     <w:pPr>
       <w:keepNext/>
       <w:keepLines/>
-      <w:spacing w:before="200" w:after="0"/>
+      <w:spacing w:after="0" w:before="200"/>
       <w:outlineLvl w:val="5"/>
     </w:pPr>
     <w:rPr>
-      <w:rFonts w:asciiTheme="majorHAnsi" w:eastAsiaTheme="majorEastAsia" w:hAnsiTheme="majorHAnsi" w:cstheme="majorBidi"/>
-      <w:color w:val="4F81BD" w:themeColor="accent1"/>
+      <w:rFonts w:asciiTheme="majorHAnsi" w:cstheme="majorBidi" w:eastAsiaTheme="majorEastAsia" w:hAnsiTheme="majorHAnsi"/>
+      <w:color w:themeColor="accent1" w:val="4F81BD"/>
       <w:sz w:val="24"/>
       <w:szCs w:val="24"/>
     </w:rPr>
   </w:style>
-  <w:style w:type="paragraph" w:styleId="Heading7">
+  <w:style w:styleId="Heading7" w:type="paragraph">
     <w:name w:val="Heading 7"/>
     <w:basedOn w:val="Normal"/>
     <w:next w:val="BodyText"/>
@@ -3724,17 +4265,17 @@
     <w:pPr>
       <w:keepNext/>
       <w:keepLines/>
-      <w:spacing w:before="200" w:after="0"/>
+      <w:spacing w:after="0" w:before="200"/>
       <w:outlineLvl w:val="6"/>
     </w:pPr>
     <w:rPr>
-      <w:rFonts w:asciiTheme="majorHAnsi" w:eastAsiaTheme="majorEastAsia" w:hAnsiTheme="majorHAnsi" w:cstheme="majorBidi"/>
-      <w:color w:val="4F81BD" w:themeColor="accent1"/>
+      <w:rFonts w:asciiTheme="majorHAnsi" w:cstheme="majorBidi" w:eastAsiaTheme="majorEastAsia" w:hAnsiTheme="majorHAnsi"/>
+      <w:color w:themeColor="accent1" w:val="4F81BD"/>
       <w:sz w:val="24"/>
       <w:szCs w:val="24"/>
     </w:rPr>
   </w:style>
-  <w:style w:type="paragraph" w:styleId="Heading8">
+  <w:style w:styleId="Heading8" w:type="paragraph">
     <w:name w:val="Heading 8"/>
     <w:basedOn w:val="Normal"/>
     <w:next w:val="BodyText"/>
@@ -3744,17 +4285,17 @@
     <w:pPr>
       <w:keepNext/>
       <w:keepLines/>
-      <w:spacing w:before="200" w:after="0"/>
+      <w:spacing w:after="0" w:before="200"/>
       <w:outlineLvl w:val="7"/>
     </w:pPr>
     <w:rPr>
-      <w:rFonts w:asciiTheme="majorHAnsi" w:eastAsiaTheme="majorEastAsia" w:hAnsiTheme="majorHAnsi" w:cstheme="majorBidi"/>
-      <w:color w:val="4F81BD" w:themeColor="accent1"/>
+      <w:rFonts w:asciiTheme="majorHAnsi" w:cstheme="majorBidi" w:eastAsiaTheme="majorEastAsia" w:hAnsiTheme="majorHAnsi"/>
+      <w:color w:themeColor="accent1" w:val="4F81BD"/>
       <w:sz w:val="24"/>
       <w:szCs w:val="24"/>
     </w:rPr>
   </w:style>
-  <w:style w:type="paragraph" w:styleId="Heading9">
+  <w:style w:styleId="Heading9" w:type="paragraph">
     <w:name w:val="Heading 9"/>
     <w:basedOn w:val="Normal"/>
     <w:next w:val="BodyText"/>
@@ -3764,17 +4305,17 @@
     <w:pPr>
       <w:keepNext/>
       <w:keepLines/>
-      <w:spacing w:before="200" w:after="0"/>
+      <w:spacing w:after="0" w:before="200"/>
       <w:outlineLvl w:val="8"/>
     </w:pPr>
     <w:rPr>
-      <w:rFonts w:asciiTheme="majorHAnsi" w:eastAsiaTheme="majorEastAsia" w:hAnsiTheme="majorHAnsi" w:cstheme="majorBidi"/>
-      <w:color w:val="4F81BD" w:themeColor="accent1"/>
+      <w:rFonts w:asciiTheme="majorHAnsi" w:cstheme="majorBidi" w:eastAsiaTheme="majorEastAsia" w:hAnsiTheme="majorHAnsi"/>
+      <w:color w:themeColor="accent1" w:val="4F81BD"/>
       <w:sz w:val="24"/>
       <w:szCs w:val="24"/>
     </w:rPr>
   </w:style>
-  <w:style w:type="paragraph" w:styleId="BlockText">
+  <w:style w:styleId="BlockText" w:type="paragraph">
     <w:name w:val="Block Text"/>
     <w:basedOn w:val="BodyText"/>
     <w:next w:val="BodyText"/>
@@ -3782,11 +4323,11 @@
     <w:unhideWhenUsed/>
     <w:qFormat/>
     <w:pPr>
-      <w:spacing w:before="100" w:after="100"/>
+      <w:spacing w:after="100" w:before="100"/>
       <w:ind w:firstLine="0" w:left="480" w:right="480"/>
     </w:pPr>
   </w:style>
-  <w:style w:type="paragraph" w:styleId="FootnoteText">
+  <w:style w:styleId="FootnoteText" w:type="paragraph">
     <w:name w:val="Footnote Text"/>
     <w:basedOn w:val="Normal"/>
     <w:next w:val="FootnoteText"/>
@@ -3794,30 +4335,30 @@
     <w:unhideWhenUsed/>
     <w:qFormat/>
   </w:style>
-  <w:style w:type="character" w:default="1" w:styleId="DefaultParagraphFont">
+  <w:style w:default="1" w:styleId="DefaultParagraphFont" w:type="character">
     <w:name w:val="Default Paragraph Font"/>
     <w:semiHidden/>
     <w:unhideWhenUsed/>
   </w:style>
-  <w:style w:type="table" w:default="1" w:styleId="Table">
+  <w:style w:default="1" w:styleId="Table" w:type="table">
     <w:name w:val="Table"/>
     <w:basedOn w:val="TableNormal"/>
     <w:semiHidden/>
     <w:unhideWhenUsed/>
     <w:qFormat/>
     <w:tblPr>
-      <w:tblInd w:w="0" w:type="dxa"/>
+      <w:tblInd w:type="dxa" w:w="0"/>
       <w:tblCellMar>
-        <w:top w:w="0" w:type="dxa"/>
-        <w:left w:w="108" w:type="dxa"/>
-        <w:bottom w:w="0" w:type="dxa"/>
-        <w:right w:w="108" w:type="dxa"/>
+        <w:top w:type="dxa" w:w="0"/>
+        <w:left w:type="dxa" w:w="108"/>
+        <w:bottom w:type="dxa" w:w="0"/>
+        <w:right w:type="dxa" w:w="108"/>
       </w:tblCellMar>
     </w:tblPr>
     <w:tblStylePr w:type="firstRow">
       <w:tblPr>
         <w:jc w:val="left"/>
-        <w:tblInd w:w="0" w:type="dxa"/>
+        <w:tblInd w:type="dxa" w:w="0"/>
       </w:tblPr>
       <w:trPr>
         <w:jc w:val="left"/>
@@ -3830,7 +4371,7 @@
       </w:tcPr>
     </w:tblStylePr>
   </w:style>
-  <w:style w:type="paragraph" w:customStyle="1" w:styleId="DefinitionTerm">
+  <w:style w:customStyle="1" w:styleId="DefinitionTerm" w:type="paragraph">
     <w:name w:val="Definition Term"/>
     <w:basedOn w:val="Normal"/>
     <w:next w:val="Definition"/>
@@ -3843,49 +4384,49 @@
       <w:b/>
     </w:rPr>
   </w:style>
-  <w:style w:type="paragraph" w:customStyle="1" w:styleId="Definition">
+  <w:style w:customStyle="1" w:styleId="Definition" w:type="paragraph">
     <w:name w:val="Definition"/>
     <w:basedOn w:val="Normal"/>
   </w:style>
-  <w:style w:type="paragraph" w:styleId="Caption">
+  <w:style w:styleId="Caption" w:type="paragraph">
     <w:name w:val="Caption"/>
     <w:basedOn w:val="Normal"/>
     <w:link w:val="BodyTextChar"/>
     <w:pPr>
-      <w:spacing w:before="0" w:after="120"/>
+      <w:spacing w:after="120" w:before="0"/>
     </w:pPr>
     <w:rPr>
       <w:i/>
     </w:rPr>
   </w:style>
-  <w:style w:type="paragraph" w:customStyle="1" w:styleId="TableCaption">
+  <w:style w:customStyle="1" w:styleId="TableCaption" w:type="paragraph">
     <w:name w:val="Table Caption"/>
     <w:basedOn w:val="Caption"/>
     <w:pPr>
       <w:keepNext/>
     </w:pPr>
   </w:style>
-  <w:style w:type="paragraph" w:customStyle="1" w:styleId="ImageCaption">
+  <w:style w:customStyle="1" w:styleId="ImageCaption" w:type="paragraph">
     <w:name w:val="Image Caption"/>
     <w:basedOn w:val="Caption"/>
   </w:style>
-  <w:style w:type="paragraph" w:customStyle="1" w:styleId="Figure">
+  <w:style w:customStyle="1" w:styleId="Figure" w:type="paragraph">
     <w:name w:val="Figure"/>
     <w:basedOn w:val="Normal"/>
   </w:style>
-  <w:style w:type="paragraph" w:customStyle="1" w:styleId="CaptionedFigure">
+  <w:style w:customStyle="1" w:styleId="CaptionedFigure" w:type="paragraph">
     <w:name w:val="Captioned Figure"/>
     <w:basedOn w:val="Figure"/>
     <w:pPr>
       <w:keepNext/>
     </w:pPr>
   </w:style>
-  <w:style w:type="character" w:customStyle="1" w:styleId="BodyTextChar">
+  <w:style w:customStyle="1" w:styleId="BodyTextChar" w:type="character">
     <w:name w:val="Body Text Char"/>
     <w:basedOn w:val="DefaultParagraphFont"/>
     <w:link w:val="BodyText"/>
   </w:style>
-  <w:style w:type="character" w:customStyle="1" w:styleId="VerbatimChar">
+  <w:style w:customStyle="1" w:styleId="VerbatimChar" w:type="character">
     <w:name w:val="Verbatim Char"/>
     <w:basedOn w:val="BodyTextChar"/>
     <w:rPr>
@@ -3893,25 +4434,25 @@
       <w:sz w:val="22"/>
     </w:rPr>
   </w:style>
-  <w:style w:type="character" w:customStyle="1" w:styleId="SectionNumber">
+  <w:style w:customStyle="1" w:styleId="SectionNumber" w:type="character">
     <w:name w:val="Section Number"/>
     <w:basedOn w:val="BodyTextChar"/>
   </w:style>
-  <w:style w:type="character" w:styleId="FootnoteReference">
+  <w:style w:styleId="FootnoteReference" w:type="character">
     <w:name w:val="Footnote Reference"/>
     <w:basedOn w:val="BodyTextChar"/>
     <w:rPr>
       <w:vertAlign w:val="superscript"/>
     </w:rPr>
   </w:style>
-  <w:style w:type="character" w:styleId="Hyperlink">
+  <w:style w:styleId="Hyperlink" w:type="character">
     <w:name w:val="Hyperlink"/>
     <w:basedOn w:val="BodyTextChar"/>
     <w:rPr>
-      <w:color w:val="4F81BD" w:themeColor="accent1"/>
+      <w:color w:themeColor="accent1" w:val="4F81BD"/>
     </w:rPr>
   </w:style>
-  <w:style w:type="paragraph" w:styleId="TOCHeading">
+  <w:style w:styleId="TOCHeading" w:type="paragraph">
     <w:name w:val="TOC Heading"/>
     <w:basedOn w:val="Heading1"/>
     <w:next w:val="BodyText"/>
@@ -3923,10 +4464,10 @@
       <w:outlineLvl w:val="9"/>
     </w:pPr>
     <w:rPr>
-      <w:rFonts w:asciiTheme="majorHAnsi" w:eastAsiaTheme="majorEastAsia" w:hAnsiTheme="majorHAnsi" w:cstheme="majorBidi"/>
+      <w:rFonts w:asciiTheme="majorHAnsi" w:cstheme="majorBidi" w:eastAsiaTheme="majorEastAsia" w:hAnsiTheme="majorHAnsi"/>
       <w:b w:val="0"/>
       <w:bCs w:val="0"/>
-      <w:color w:val="365F91" w:themeColor="accent1" w:themeShade="BF"/>
+      <w:color w:themeColor="accent1" w:themeShade="BF" w:val="365F91"/>
     </w:rPr>
   </w:style>
   <w:style w:type="paragraph" w:customStyle="1" w:styleId="SourceCode">

</xml_diff>

<commit_message>
merged last manuscript changes
</commit_message>
<xml_diff>
--- a/manuscript/hummingbird_cultural_evolution_trees.docx
+++ b/manuscript/hummingbird_cultural_evolution_trees.docx
@@ -162,7 +162,7 @@
         <w:pStyle w:val="Date"/>
       </w:pPr>
       <w:r>
-        <w:t xml:space="preserve">2022-02-03</w:t>
+        <w:t xml:space="preserve">2022-06-22</w:t>
       </w:r>
     </w:p>
     <w:sdt>
@@ -2184,7 +2184,7 @@
         <w:rPr>
           <w:rStyle w:val="VerbatimChar"/>
         </w:rPr>
-        <w:t xml:space="preserve">## Loading required package: ggplot2</w:t>
+        <w:t xml:space="preserve">## Carregando pacotes exigidos: ggplot2</w:t>
       </w:r>
     </w:p>
     <w:p>
@@ -3922,7 +3922,7 @@
 <file path=word/numbering.xml><?xml version="1.0" encoding="utf-8"?>
 <w:numbering xmlns:w="http://schemas.openxmlformats.org/wordprocessingml/2006/main">
   <w:abstractNum w:abstractNumId="990">
-    <w:nsid w:val="A990"/>
+    <w:nsid w:val="2c1ae401"/>
     <w:multiLevelType w:val="multilevel"/>
     <w:lvl w:ilvl="0">
       <w:numFmt w:val="bullet"/>
@@ -4008,10 +4008,10 @@
   <w:docDefaults>
     <w:rPrDefault>
       <w:rPr>
-        <w:rFonts w:asciiTheme="minorHAnsi" w:cstheme="minorBidi" w:eastAsiaTheme="minorHAnsi" w:hAnsiTheme="minorHAnsi"/>
+        <w:rFonts w:asciiTheme="minorHAnsi" w:eastAsiaTheme="minorHAnsi" w:hAnsiTheme="minorHAnsi" w:cstheme="minorBidi"/>
         <w:sz w:val="24"/>
         <w:szCs w:val="24"/>
-        <w:lang w:bidi="ar-SA" w:eastAsia="en-US" w:val="en-US"/>
+        <w:lang w:val="en-US" w:eastAsia="en-US" w:bidi="ar-SA"/>
       </w:rPr>
     </w:rPrDefault>
     <w:pPrDefault>
@@ -4020,35 +4020,35 @@
       </w:pPr>
     </w:pPrDefault>
   </w:docDefaults>
-  <w:latentStyles w:count="276" w:defLockedState="0" w:defQFormat="0" w:defSemiHidden="0" w:defUIPriority="0" w:defUnhideWhenUsed="0"/>
-  <w:style w:default="1" w:styleId="Normal" w:type="paragraph">
+  <w:latentStyles w:defLockedState="0" w:defUIPriority="0" w:defSemiHidden="0" w:defUnhideWhenUsed="0" w:defQFormat="0" w:count="276"/>
+  <w:style w:type="paragraph" w:default="1" w:styleId="Normal">
     <w:name w:val="Normal"/>
     <w:qFormat/>
   </w:style>
-  <w:style w:styleId="BodyText" w:type="paragraph">
+  <w:style w:type="paragraph" w:styleId="BodyText">
     <w:name w:val="Body Text"/>
     <w:basedOn w:val="Normal"/>
     <w:link w:val="BodyTextChar"/>
     <w:pPr>
-      <w:spacing w:after="180" w:before="180"/>
+      <w:spacing w:before="180" w:after="180"/>
     </w:pPr>
     <w:qFormat/>
   </w:style>
-  <w:style w:customStyle="1" w:styleId="FirstParagraph" w:type="paragraph">
+  <w:style w:type="paragraph" w:customStyle="1" w:styleId="FirstParagraph">
     <w:name w:val="First Paragraph"/>
     <w:basedOn w:val="BodyText"/>
     <w:next w:val="BodyText"/>
     <w:qFormat/>
   </w:style>
-  <w:style w:customStyle="1" w:styleId="Compact" w:type="paragraph">
+  <w:style w:type="paragraph" w:customStyle="1" w:styleId="Compact">
     <w:name w:val="Compact"/>
     <w:basedOn w:val="BodyText"/>
     <w:qFormat/>
     <w:pPr>
-      <w:spacing w:after="36" w:before="36"/>
+      <w:spacing w:before="36" w:after="36"/>
     </w:pPr>
   </w:style>
-  <w:style w:styleId="Title" w:type="paragraph">
+  <w:style w:type="paragraph" w:styleId="Title">
     <w:name w:val="Title"/>
     <w:basedOn w:val="Normal"/>
     <w:next w:val="BodyText"/>
@@ -4056,19 +4056,19 @@
     <w:pPr>
       <w:keepNext/>
       <w:keepLines/>
-      <w:spacing w:after="240" w:before="480"/>
+      <w:spacing w:before="480" w:after="240"/>
       <w:jc w:val="center"/>
     </w:pPr>
     <w:rPr>
-      <w:rFonts w:asciiTheme="majorHAnsi" w:cstheme="majorBidi" w:eastAsiaTheme="majorEastAsia" w:hAnsiTheme="majorHAnsi"/>
+      <w:rFonts w:asciiTheme="majorHAnsi" w:eastAsiaTheme="majorEastAsia" w:hAnsiTheme="majorHAnsi" w:cstheme="majorBidi"/>
       <w:b/>
       <w:bCs/>
-      <w:color w:themeColor="accent1" w:themeShade="B5" w:val="345A8A"/>
+      <w:color w:val="345A8A" w:themeColor="accent1" w:themeShade="B5"/>
       <w:sz w:val="36"/>
       <w:szCs w:val="36"/>
     </w:rPr>
   </w:style>
-  <w:style w:styleId="Subtitle" w:type="paragraph">
+  <w:style w:type="paragraph" w:styleId="Subtitle">
     <w:name w:val="Subtitle"/>
     <w:basedOn w:val="Title"/>
     <w:next w:val="BodyText"/>
@@ -4076,7 +4076,7 @@
     <w:pPr>
       <w:keepNext/>
       <w:keepLines/>
-      <w:spacing w:after="240" w:before="240"/>
+      <w:spacing w:before="240" w:after="240"/>
       <w:jc w:val="center"/>
     </w:pPr>
     <w:rPr>
@@ -4084,7 +4084,7 @@
       <w:szCs w:val="30"/>
     </w:rPr>
   </w:style>
-  <w:style w:customStyle="1" w:styleId="Author" w:type="paragraph">
+  <w:style w:type="paragraph" w:customStyle="1" w:styleId="Author">
     <w:name w:val="Author"/>
     <w:next w:val="BodyText"/>
     <w:qFormat/>
@@ -4094,7 +4094,7 @@
       <w:jc w:val="center"/>
     </w:pPr>
   </w:style>
-  <w:style w:styleId="Date" w:type="paragraph">
+  <w:style w:type="paragraph" w:styleId="Date">
     <w:name w:val="Date"/>
     <w:next w:val="BodyText"/>
     <w:qFormat/>
@@ -4104,7 +4104,7 @@
       <w:jc w:val="center"/>
     </w:pPr>
   </w:style>
-  <w:style w:customStyle="1" w:styleId="Abstract" w:type="paragraph">
+  <w:style w:type="paragraph" w:customStyle="1" w:styleId="Abstract">
     <w:name w:val="Abstract"/>
     <w:basedOn w:val="Normal"/>
     <w:next w:val="BodyText"/>
@@ -4112,14 +4112,14 @@
     <w:pPr>
       <w:keepNext/>
       <w:keepLines/>
-      <w:spacing w:after="300" w:before="300"/>
+      <w:spacing w:before="300" w:after="300"/>
     </w:pPr>
     <w:rPr>
       <w:sz w:val="20"/>
       <w:szCs w:val="20"/>
     </w:rPr>
   </w:style>
-  <w:style w:styleId="Bibliography" w:type="paragraph">
+  <w:style w:type="paragraph" w:styleId="Bibliography">
     <w:name w:val="Bibliography"/>
     <w:basedOn w:val="Normal"/>
     <w:next w:val="Bibliography"/>
@@ -4127,7 +4127,7 @@
     <w:pPr/>
     <w:rPr/>
   </w:style>
-  <w:style w:styleId="Heading1" w:type="paragraph">
+  <w:style w:type="paragraph" w:styleId="Heading1">
     <w:name w:val="Heading 1"/>
     <w:basedOn w:val="Normal"/>
     <w:next w:val="BodyText"/>
@@ -4136,19 +4136,19 @@
     <w:pPr>
       <w:keepNext/>
       <w:keepLines/>
-      <w:spacing w:after="0" w:before="480"/>
+      <w:spacing w:before="480" w:after="0"/>
       <w:outlineLvl w:val="0"/>
     </w:pPr>
     <w:rPr>
-      <w:rFonts w:asciiTheme="majorHAnsi" w:cstheme="majorBidi" w:eastAsiaTheme="majorEastAsia" w:hAnsiTheme="majorHAnsi"/>
+      <w:rFonts w:asciiTheme="majorHAnsi" w:eastAsiaTheme="majorEastAsia" w:hAnsiTheme="majorHAnsi" w:cstheme="majorBidi"/>
       <w:b/>
       <w:bCs/>
-      <w:color w:themeColor="accent1" w:val="4F81BD"/>
+      <w:color w:val="4F81BD" w:themeColor="accent1"/>
       <w:sz w:val="32"/>
       <w:szCs w:val="32"/>
     </w:rPr>
   </w:style>
-  <w:style w:styleId="Heading2" w:type="paragraph">
+  <w:style w:type="paragraph" w:styleId="Heading2">
     <w:name w:val="Heading 2"/>
     <w:basedOn w:val="Normal"/>
     <w:next w:val="BodyText"/>
@@ -4158,19 +4158,19 @@
     <w:pPr>
       <w:keepNext/>
       <w:keepLines/>
-      <w:spacing w:after="0" w:before="200"/>
+      <w:spacing w:before="200" w:after="0"/>
       <w:outlineLvl w:val="1"/>
     </w:pPr>
     <w:rPr>
-      <w:rFonts w:asciiTheme="majorHAnsi" w:cstheme="majorBidi" w:eastAsiaTheme="majorEastAsia" w:hAnsiTheme="majorHAnsi"/>
+      <w:rFonts w:asciiTheme="majorHAnsi" w:eastAsiaTheme="majorEastAsia" w:hAnsiTheme="majorHAnsi" w:cstheme="majorBidi"/>
       <w:b/>
       <w:bCs/>
-      <w:color w:themeColor="accent1" w:val="4F81BD"/>
+      <w:color w:val="4F81BD" w:themeColor="accent1"/>
       <w:sz w:val="28"/>
       <w:szCs w:val="28"/>
     </w:rPr>
   </w:style>
-  <w:style w:styleId="Heading3" w:type="paragraph">
+  <w:style w:type="paragraph" w:styleId="Heading3">
     <w:name w:val="Heading 3"/>
     <w:basedOn w:val="Normal"/>
     <w:next w:val="BodyText"/>
@@ -4180,19 +4180,19 @@
     <w:pPr>
       <w:keepNext/>
       <w:keepLines/>
-      <w:spacing w:after="0" w:before="200"/>
+      <w:spacing w:before="200" w:after="0"/>
       <w:outlineLvl w:val="2"/>
     </w:pPr>
     <w:rPr>
-      <w:rFonts w:asciiTheme="majorHAnsi" w:cstheme="majorBidi" w:eastAsiaTheme="majorEastAsia" w:hAnsiTheme="majorHAnsi"/>
+      <w:rFonts w:asciiTheme="majorHAnsi" w:eastAsiaTheme="majorEastAsia" w:hAnsiTheme="majorHAnsi" w:cstheme="majorBidi"/>
       <w:b/>
       <w:bCs/>
-      <w:color w:themeColor="accent1" w:val="4F81BD"/>
+      <w:color w:val="4F81BD" w:themeColor="accent1"/>
       <w:sz w:val="24"/>
       <w:szCs w:val="24"/>
     </w:rPr>
   </w:style>
-  <w:style w:styleId="Heading4" w:type="paragraph">
+  <w:style w:type="paragraph" w:styleId="Heading4">
     <w:name w:val="Heading 4"/>
     <w:basedOn w:val="Normal"/>
     <w:next w:val="BodyText"/>
@@ -4202,19 +4202,19 @@
     <w:pPr>
       <w:keepNext/>
       <w:keepLines/>
-      <w:spacing w:after="0" w:before="200"/>
+      <w:spacing w:before="200" w:after="0"/>
       <w:outlineLvl w:val="3"/>
     </w:pPr>
     <w:rPr>
-      <w:rFonts w:asciiTheme="majorHAnsi" w:cstheme="majorBidi" w:eastAsiaTheme="majorEastAsia" w:hAnsiTheme="majorHAnsi"/>
+      <w:rFonts w:asciiTheme="majorHAnsi" w:eastAsiaTheme="majorEastAsia" w:hAnsiTheme="majorHAnsi" w:cstheme="majorBidi"/>
       <w:i/>
       <w:bCs/>
-      <w:color w:themeColor="accent1" w:val="4F81BD"/>
+      <w:color w:val="4F81BD" w:themeColor="accent1"/>
       <w:sz w:val="24"/>
       <w:szCs w:val="24"/>
     </w:rPr>
   </w:style>
-  <w:style w:styleId="Heading5" w:type="paragraph">
+  <w:style w:type="paragraph" w:styleId="Heading5">
     <w:name w:val="Heading 5"/>
     <w:basedOn w:val="Normal"/>
     <w:next w:val="BodyText"/>
@@ -4224,18 +4224,18 @@
     <w:pPr>
       <w:keepNext/>
       <w:keepLines/>
-      <w:spacing w:after="0" w:before="200"/>
+      <w:spacing w:before="200" w:after="0"/>
       <w:outlineLvl w:val="4"/>
     </w:pPr>
     <w:rPr>
-      <w:rFonts w:asciiTheme="majorHAnsi" w:cstheme="majorBidi" w:eastAsiaTheme="majorEastAsia" w:hAnsiTheme="majorHAnsi"/>
+      <w:rFonts w:asciiTheme="majorHAnsi" w:eastAsiaTheme="majorEastAsia" w:hAnsiTheme="majorHAnsi" w:cstheme="majorBidi"/>
       <w:iCs/>
-      <w:color w:themeColor="accent1" w:val="4F81BD"/>
+      <w:color w:val="4F81BD" w:themeColor="accent1"/>
       <w:sz w:val="24"/>
       <w:szCs w:val="24"/>
     </w:rPr>
   </w:style>
-  <w:style w:styleId="Heading6" w:type="paragraph">
+  <w:style w:type="paragraph" w:styleId="Heading6">
     <w:name w:val="Heading 6"/>
     <w:basedOn w:val="Normal"/>
     <w:next w:val="BodyText"/>
@@ -4245,17 +4245,17 @@
     <w:pPr>
       <w:keepNext/>
       <w:keepLines/>
-      <w:spacing w:after="0" w:before="200"/>
+      <w:spacing w:before="200" w:after="0"/>
       <w:outlineLvl w:val="5"/>
     </w:pPr>
     <w:rPr>
-      <w:rFonts w:asciiTheme="majorHAnsi" w:cstheme="majorBidi" w:eastAsiaTheme="majorEastAsia" w:hAnsiTheme="majorHAnsi"/>
-      <w:color w:themeColor="accent1" w:val="4F81BD"/>
+      <w:rFonts w:asciiTheme="majorHAnsi" w:eastAsiaTheme="majorEastAsia" w:hAnsiTheme="majorHAnsi" w:cstheme="majorBidi"/>
+      <w:color w:val="4F81BD" w:themeColor="accent1"/>
       <w:sz w:val="24"/>
       <w:szCs w:val="24"/>
     </w:rPr>
   </w:style>
-  <w:style w:styleId="Heading7" w:type="paragraph">
+  <w:style w:type="paragraph" w:styleId="Heading7">
     <w:name w:val="Heading 7"/>
     <w:basedOn w:val="Normal"/>
     <w:next w:val="BodyText"/>
@@ -4265,17 +4265,17 @@
     <w:pPr>
       <w:keepNext/>
       <w:keepLines/>
-      <w:spacing w:after="0" w:before="200"/>
+      <w:spacing w:before="200" w:after="0"/>
       <w:outlineLvl w:val="6"/>
     </w:pPr>
     <w:rPr>
-      <w:rFonts w:asciiTheme="majorHAnsi" w:cstheme="majorBidi" w:eastAsiaTheme="majorEastAsia" w:hAnsiTheme="majorHAnsi"/>
-      <w:color w:themeColor="accent1" w:val="4F81BD"/>
+      <w:rFonts w:asciiTheme="majorHAnsi" w:eastAsiaTheme="majorEastAsia" w:hAnsiTheme="majorHAnsi" w:cstheme="majorBidi"/>
+      <w:color w:val="4F81BD" w:themeColor="accent1"/>
       <w:sz w:val="24"/>
       <w:szCs w:val="24"/>
     </w:rPr>
   </w:style>
-  <w:style w:styleId="Heading8" w:type="paragraph">
+  <w:style w:type="paragraph" w:styleId="Heading8">
     <w:name w:val="Heading 8"/>
     <w:basedOn w:val="Normal"/>
     <w:next w:val="BodyText"/>
@@ -4285,17 +4285,17 @@
     <w:pPr>
       <w:keepNext/>
       <w:keepLines/>
-      <w:spacing w:after="0" w:before="200"/>
+      <w:spacing w:before="200" w:after="0"/>
       <w:outlineLvl w:val="7"/>
     </w:pPr>
     <w:rPr>
-      <w:rFonts w:asciiTheme="majorHAnsi" w:cstheme="majorBidi" w:eastAsiaTheme="majorEastAsia" w:hAnsiTheme="majorHAnsi"/>
-      <w:color w:themeColor="accent1" w:val="4F81BD"/>
+      <w:rFonts w:asciiTheme="majorHAnsi" w:eastAsiaTheme="majorEastAsia" w:hAnsiTheme="majorHAnsi" w:cstheme="majorBidi"/>
+      <w:color w:val="4F81BD" w:themeColor="accent1"/>
       <w:sz w:val="24"/>
       <w:szCs w:val="24"/>
     </w:rPr>
   </w:style>
-  <w:style w:styleId="Heading9" w:type="paragraph">
+  <w:style w:type="paragraph" w:styleId="Heading9">
     <w:name w:val="Heading 9"/>
     <w:basedOn w:val="Normal"/>
     <w:next w:val="BodyText"/>
@@ -4305,17 +4305,17 @@
     <w:pPr>
       <w:keepNext/>
       <w:keepLines/>
-      <w:spacing w:after="0" w:before="200"/>
+      <w:spacing w:before="200" w:after="0"/>
       <w:outlineLvl w:val="8"/>
     </w:pPr>
     <w:rPr>
-      <w:rFonts w:asciiTheme="majorHAnsi" w:cstheme="majorBidi" w:eastAsiaTheme="majorEastAsia" w:hAnsiTheme="majorHAnsi"/>
-      <w:color w:themeColor="accent1" w:val="4F81BD"/>
+      <w:rFonts w:asciiTheme="majorHAnsi" w:eastAsiaTheme="majorEastAsia" w:hAnsiTheme="majorHAnsi" w:cstheme="majorBidi"/>
+      <w:color w:val="4F81BD" w:themeColor="accent1"/>
       <w:sz w:val="24"/>
       <w:szCs w:val="24"/>
     </w:rPr>
   </w:style>
-  <w:style w:styleId="BlockText" w:type="paragraph">
+  <w:style w:type="paragraph" w:styleId="BlockText">
     <w:name w:val="Block Text"/>
     <w:basedOn w:val="BodyText"/>
     <w:next w:val="BodyText"/>
@@ -4323,11 +4323,11 @@
     <w:unhideWhenUsed/>
     <w:qFormat/>
     <w:pPr>
-      <w:spacing w:after="100" w:before="100"/>
+      <w:spacing w:before="100" w:after="100"/>
       <w:ind w:firstLine="0" w:left="480" w:right="480"/>
     </w:pPr>
   </w:style>
-  <w:style w:styleId="FootnoteText" w:type="paragraph">
+  <w:style w:type="paragraph" w:styleId="FootnoteText">
     <w:name w:val="Footnote Text"/>
     <w:basedOn w:val="Normal"/>
     <w:next w:val="FootnoteText"/>
@@ -4335,30 +4335,30 @@
     <w:unhideWhenUsed/>
     <w:qFormat/>
   </w:style>
-  <w:style w:default="1" w:styleId="DefaultParagraphFont" w:type="character">
+  <w:style w:type="character" w:default="1" w:styleId="DefaultParagraphFont">
     <w:name w:val="Default Paragraph Font"/>
     <w:semiHidden/>
     <w:unhideWhenUsed/>
   </w:style>
-  <w:style w:default="1" w:styleId="Table" w:type="table">
+  <w:style w:type="table" w:default="1" w:styleId="Table">
     <w:name w:val="Table"/>
     <w:basedOn w:val="TableNormal"/>
     <w:semiHidden/>
     <w:unhideWhenUsed/>
     <w:qFormat/>
     <w:tblPr>
-      <w:tblInd w:type="dxa" w:w="0"/>
+      <w:tblInd w:w="0" w:type="dxa"/>
       <w:tblCellMar>
-        <w:top w:type="dxa" w:w="0"/>
-        <w:left w:type="dxa" w:w="108"/>
-        <w:bottom w:type="dxa" w:w="0"/>
-        <w:right w:type="dxa" w:w="108"/>
+        <w:top w:w="0" w:type="dxa"/>
+        <w:left w:w="108" w:type="dxa"/>
+        <w:bottom w:w="0" w:type="dxa"/>
+        <w:right w:w="108" w:type="dxa"/>
       </w:tblCellMar>
     </w:tblPr>
     <w:tblStylePr w:type="firstRow">
       <w:tblPr>
         <w:jc w:val="left"/>
-        <w:tblInd w:type="dxa" w:w="0"/>
+        <w:tblInd w:w="0" w:type="dxa"/>
       </w:tblPr>
       <w:trPr>
         <w:jc w:val="left"/>
@@ -4371,7 +4371,7 @@
       </w:tcPr>
     </w:tblStylePr>
   </w:style>
-  <w:style w:customStyle="1" w:styleId="DefinitionTerm" w:type="paragraph">
+  <w:style w:type="paragraph" w:customStyle="1" w:styleId="DefinitionTerm">
     <w:name w:val="Definition Term"/>
     <w:basedOn w:val="Normal"/>
     <w:next w:val="Definition"/>
@@ -4384,49 +4384,49 @@
       <w:b/>
     </w:rPr>
   </w:style>
-  <w:style w:customStyle="1" w:styleId="Definition" w:type="paragraph">
+  <w:style w:type="paragraph" w:customStyle="1" w:styleId="Definition">
     <w:name w:val="Definition"/>
     <w:basedOn w:val="Normal"/>
   </w:style>
-  <w:style w:styleId="Caption" w:type="paragraph">
+  <w:style w:type="paragraph" w:styleId="Caption">
     <w:name w:val="Caption"/>
     <w:basedOn w:val="Normal"/>
     <w:link w:val="BodyTextChar"/>
     <w:pPr>
-      <w:spacing w:after="120" w:before="0"/>
+      <w:spacing w:before="0" w:after="120"/>
     </w:pPr>
     <w:rPr>
       <w:i/>
     </w:rPr>
   </w:style>
-  <w:style w:customStyle="1" w:styleId="TableCaption" w:type="paragraph">
+  <w:style w:type="paragraph" w:customStyle="1" w:styleId="TableCaption">
     <w:name w:val="Table Caption"/>
     <w:basedOn w:val="Caption"/>
     <w:pPr>
       <w:keepNext/>
     </w:pPr>
   </w:style>
-  <w:style w:customStyle="1" w:styleId="ImageCaption" w:type="paragraph">
+  <w:style w:type="paragraph" w:customStyle="1" w:styleId="ImageCaption">
     <w:name w:val="Image Caption"/>
     <w:basedOn w:val="Caption"/>
   </w:style>
-  <w:style w:customStyle="1" w:styleId="Figure" w:type="paragraph">
+  <w:style w:type="paragraph" w:customStyle="1" w:styleId="Figure">
     <w:name w:val="Figure"/>
     <w:basedOn w:val="Normal"/>
   </w:style>
-  <w:style w:customStyle="1" w:styleId="CaptionedFigure" w:type="paragraph">
+  <w:style w:type="paragraph" w:customStyle="1" w:styleId="CaptionedFigure">
     <w:name w:val="Captioned Figure"/>
     <w:basedOn w:val="Figure"/>
     <w:pPr>
       <w:keepNext/>
     </w:pPr>
   </w:style>
-  <w:style w:customStyle="1" w:styleId="BodyTextChar" w:type="character">
+  <w:style w:type="character" w:customStyle="1" w:styleId="BodyTextChar">
     <w:name w:val="Body Text Char"/>
     <w:basedOn w:val="DefaultParagraphFont"/>
     <w:link w:val="BodyText"/>
   </w:style>
-  <w:style w:customStyle="1" w:styleId="VerbatimChar" w:type="character">
+  <w:style w:type="character" w:customStyle="1" w:styleId="VerbatimChar">
     <w:name w:val="Verbatim Char"/>
     <w:basedOn w:val="BodyTextChar"/>
     <w:rPr>
@@ -4434,25 +4434,25 @@
       <w:sz w:val="22"/>
     </w:rPr>
   </w:style>
-  <w:style w:customStyle="1" w:styleId="SectionNumber" w:type="character">
+  <w:style w:type="character" w:customStyle="1" w:styleId="SectionNumber">
     <w:name w:val="Section Number"/>
     <w:basedOn w:val="BodyTextChar"/>
   </w:style>
-  <w:style w:styleId="FootnoteReference" w:type="character">
+  <w:style w:type="character" w:styleId="FootnoteReference">
     <w:name w:val="Footnote Reference"/>
     <w:basedOn w:val="BodyTextChar"/>
     <w:rPr>
       <w:vertAlign w:val="superscript"/>
     </w:rPr>
   </w:style>
-  <w:style w:styleId="Hyperlink" w:type="character">
+  <w:style w:type="character" w:styleId="Hyperlink">
     <w:name w:val="Hyperlink"/>
     <w:basedOn w:val="BodyTextChar"/>
     <w:rPr>
-      <w:color w:themeColor="accent1" w:val="4F81BD"/>
+      <w:color w:val="4F81BD" w:themeColor="accent1"/>
     </w:rPr>
   </w:style>
-  <w:style w:styleId="TOCHeading" w:type="paragraph">
+  <w:style w:type="paragraph" w:styleId="TOCHeading">
     <w:name w:val="TOC Heading"/>
     <w:basedOn w:val="Heading1"/>
     <w:next w:val="BodyText"/>
@@ -4464,10 +4464,10 @@
       <w:outlineLvl w:val="9"/>
     </w:pPr>
     <w:rPr>
-      <w:rFonts w:asciiTheme="majorHAnsi" w:cstheme="majorBidi" w:eastAsiaTheme="majorEastAsia" w:hAnsiTheme="majorHAnsi"/>
+      <w:rFonts w:asciiTheme="majorHAnsi" w:eastAsiaTheme="majorEastAsia" w:hAnsiTheme="majorHAnsi" w:cstheme="majorBidi"/>
       <w:b w:val="0"/>
       <w:bCs w:val="0"/>
-      <w:color w:themeColor="accent1" w:themeShade="BF" w:val="365F91"/>
+      <w:color w:val="365F91" w:themeColor="accent1" w:themeShade="BF"/>
     </w:rPr>
   </w:style>
   <w:style w:type="paragraph" w:customStyle="1" w:styleId="SourceCode">

</xml_diff>